<commit_message>
Vijay finished response to referees after finishing edits
</commit_message>
<xml_diff>
--- a/ResponseToReviewers2.docx
+++ b/ResponseToReviewers2.docx
@@ -21,7 +21,7 @@
           <w:u w:val="single"/>
           <w:shd w:val="clear" w:color="auto" w:fill="FFFFFF"/>
         </w:rPr>
-        <w:t xml:space="preserve">Response to Referees: </w:t>
+        <w:t xml:space="preserve">Response to </w:t>
       </w:r>
       <w:r>
         <w:rPr>
@@ -32,6 +32,28 @@
           <w:u w:val="single"/>
           <w:shd w:val="clear" w:color="auto" w:fill="FFFFFF"/>
         </w:rPr>
+        <w:t>Reviewer</w:t>
+      </w:r>
+      <w:r>
+        <w:rPr>
+          <w:rFonts w:ascii="Times New Roman" w:eastAsia="Times New Roman" w:hAnsi="Times New Roman" w:cs="Times New Roman"/>
+          <w:color w:val="000000" w:themeColor="text1"/>
+          <w:sz w:val="22"/>
+          <w:szCs w:val="22"/>
+          <w:u w:val="single"/>
+          <w:shd w:val="clear" w:color="auto" w:fill="FFFFFF"/>
+        </w:rPr>
+        <w:t xml:space="preserve">s: </w:t>
+      </w:r>
+      <w:r>
+        <w:rPr>
+          <w:rFonts w:ascii="Times New Roman" w:eastAsia="Times New Roman" w:hAnsi="Times New Roman" w:cs="Times New Roman"/>
+          <w:color w:val="000000" w:themeColor="text1"/>
+          <w:sz w:val="22"/>
+          <w:szCs w:val="22"/>
+          <w:u w:val="single"/>
+          <w:shd w:val="clear" w:color="auto" w:fill="FFFFFF"/>
+        </w:rPr>
         <w:t>"Equivalent noise characterization of human lightness constancy"</w:t>
       </w:r>
       <w:r>
@@ -79,7 +101,16 @@
           <w:sz w:val="22"/>
           <w:szCs w:val="22"/>
         </w:rPr>
-        <w:t>referees for the</w:t>
+        <w:t>reviewer</w:t>
+      </w:r>
+      <w:r>
+        <w:rPr>
+          <w:rFonts w:ascii="Times New Roman" w:eastAsia="Times New Roman" w:hAnsi="Times New Roman" w:cs="Times New Roman"/>
+          <w:color w:val="000000" w:themeColor="text1"/>
+          <w:sz w:val="22"/>
+          <w:szCs w:val="22"/>
+        </w:rPr>
+        <w:t>s for the</w:t>
       </w:r>
       <w:r>
         <w:rPr>
@@ -900,51 +931,24 @@
       <w:pPr>
         <w:rPr>
           <w:rFonts w:ascii="Times New Roman" w:eastAsia="Times New Roman" w:hAnsi="Times New Roman" w:cs="Times New Roman"/>
-          <w:color w:val="FF0000"/>
-          <w:sz w:val="22"/>
-          <w:szCs w:val="22"/>
-        </w:rPr>
-      </w:pPr>
-      <w:r>
-        <w:rPr>
-          <w:rFonts w:ascii="Times New Roman" w:eastAsia="Times New Roman" w:hAnsi="Times New Roman" w:cs="Times New Roman"/>
-          <w:color w:val="FF0000"/>
-          <w:sz w:val="22"/>
-          <w:szCs w:val="22"/>
-        </w:rPr>
-        <w:t>Thank you for this suggestion.</w:t>
-      </w:r>
-      <w:r>
-        <w:rPr>
-          <w:rFonts w:ascii="Times New Roman" w:eastAsia="Times New Roman" w:hAnsi="Times New Roman" w:cs="Times New Roman"/>
-          <w:color w:val="FF0000"/>
-          <w:sz w:val="22"/>
-          <w:szCs w:val="22"/>
-        </w:rPr>
-        <w:t xml:space="preserve"> </w:t>
-      </w:r>
-      <w:r>
-        <w:rPr>
-          <w:rFonts w:ascii="Times New Roman" w:eastAsia="Times New Roman" w:hAnsi="Times New Roman" w:cs="Times New Roman"/>
-          <w:color w:val="FF0000"/>
-          <w:sz w:val="22"/>
-          <w:szCs w:val="22"/>
-        </w:rPr>
-        <w:t>We have changed the order of the sections</w:t>
-      </w:r>
-      <w:r>
-        <w:rPr>
-          <w:rFonts w:ascii="Times New Roman" w:eastAsia="Times New Roman" w:hAnsi="Times New Roman" w:cs="Times New Roman"/>
-          <w:color w:val="FF0000"/>
-          <w:sz w:val="22"/>
-          <w:szCs w:val="22"/>
-        </w:rPr>
-        <w:t xml:space="preserve">, </w:t>
-      </w:r>
-      <w:r>
-        <w:rPr>
-          <w:rFonts w:ascii="Times New Roman" w:eastAsia="Times New Roman" w:hAnsi="Times New Roman" w:cs="Times New Roman"/>
-          <w:color w:val="FF0000"/>
+          <w:color w:val="4472C4" w:themeColor="accent1"/>
+          <w:sz w:val="22"/>
+          <w:szCs w:val="22"/>
+        </w:rPr>
+      </w:pPr>
+      <w:r>
+        <w:rPr>
+          <w:rFonts w:ascii="Times New Roman" w:eastAsia="Times New Roman" w:hAnsi="Times New Roman" w:cs="Times New Roman"/>
+          <w:color w:val="4472C4" w:themeColor="accent1"/>
+          <w:sz w:val="22"/>
+          <w:szCs w:val="22"/>
+        </w:rPr>
+        <w:t xml:space="preserve">Thank you for this suggestion. We have changed the order of the sections, </w:t>
+      </w:r>
+      <w:r>
+        <w:rPr>
+          <w:rFonts w:ascii="Times New Roman" w:eastAsia="Times New Roman" w:hAnsi="Times New Roman" w:cs="Times New Roman"/>
+          <w:color w:val="4472C4" w:themeColor="accent1"/>
           <w:sz w:val="22"/>
           <w:szCs w:val="22"/>
         </w:rPr>
@@ -953,7 +957,7 @@
       <w:r>
         <w:rPr>
           <w:rFonts w:ascii="Times New Roman" w:eastAsia="Times New Roman" w:hAnsi="Times New Roman" w:cs="Times New Roman"/>
-          <w:color w:val="FF0000"/>
+          <w:color w:val="4472C4" w:themeColor="accent1"/>
           <w:sz w:val="22"/>
           <w:szCs w:val="22"/>
         </w:rPr>
@@ -1489,7 +1493,37 @@
           <w:szCs w:val="22"/>
           <w:shd w:val="clear" w:color="auto" w:fill="FFFFFF"/>
         </w:rPr>
-        <w:t>have now explained this in the manuscript.</w:t>
+        <w:t xml:space="preserve">have now </w:t>
+      </w:r>
+      <w:r>
+        <w:rPr>
+          <w:rFonts w:ascii="Times New Roman" w:eastAsia="Times New Roman" w:hAnsi="Times New Roman" w:cs="Times New Roman"/>
+          <w:color w:val="0070C0"/>
+          <w:sz w:val="22"/>
+          <w:szCs w:val="22"/>
+          <w:shd w:val="clear" w:color="auto" w:fill="FFFFFF"/>
+        </w:rPr>
+        <w:t xml:space="preserve">added the following sentence to </w:t>
+      </w:r>
+      <w:r>
+        <w:rPr>
+          <w:rFonts w:ascii="Times New Roman" w:eastAsia="Times New Roman" w:hAnsi="Times New Roman" w:cs="Times New Roman"/>
+          <w:color w:val="0070C0"/>
+          <w:sz w:val="22"/>
+          <w:szCs w:val="22"/>
+          <w:shd w:val="clear" w:color="auto" w:fill="FFFFFF"/>
+        </w:rPr>
+        <w:t>point this out</w:t>
+      </w:r>
+      <w:r>
+        <w:rPr>
+          <w:rFonts w:ascii="Times New Roman" w:eastAsia="Times New Roman" w:hAnsi="Times New Roman" w:cs="Times New Roman"/>
+          <w:color w:val="0070C0"/>
+          <w:sz w:val="22"/>
+          <w:szCs w:val="22"/>
+          <w:shd w:val="clear" w:color="auto" w:fill="FFFFFF"/>
+        </w:rPr>
+        <w:t>.</w:t>
       </w:r>
     </w:p>
     <w:p>
@@ -2055,7 +2089,7 @@
           <w:szCs w:val="22"/>
           <w:shd w:val="clear" w:color="auto" w:fill="FFFFFF"/>
         </w:rPr>
-        <w:t>dataset</w:t>
+        <w:t>surface measurements</w:t>
       </w:r>
       <w:r>
         <w:rPr>
@@ -2083,7 +2117,7 @@
       <w:pPr>
         <w:rPr>
           <w:rFonts w:ascii="Times New Roman" w:eastAsia="Times New Roman" w:hAnsi="Times New Roman" w:cs="Times New Roman"/>
-          <w:color w:val="70AD47" w:themeColor="accent6"/>
+          <w:color w:val="FF0000"/>
           <w:sz w:val="22"/>
           <w:szCs w:val="22"/>
           <w:shd w:val="clear" w:color="auto" w:fill="FFFFFF"/>
@@ -2199,7 +2233,37 @@
           <w:sz w:val="22"/>
           <w:szCs w:val="22"/>
         </w:rPr>
-        <w:t xml:space="preserve"> 3.6]) were comparable to the natural surface dataset ([x = 0.36 </w:t>
+        <w:t xml:space="preserve"> 3.6]) were comparable to the natural surface </w:t>
+      </w:r>
+      <w:r>
+        <w:rPr>
+          <w:rStyle w:val="None"/>
+          <w:rFonts w:ascii="Times New Roman" w:hAnsi="Times New Roman"/>
+          <w:color w:val="70AD47" w:themeColor="accent6"/>
+          <w:sz w:val="22"/>
+          <w:szCs w:val="22"/>
+        </w:rPr>
+        <w:t>measurement</w:t>
+      </w:r>
+      <w:r>
+        <w:rPr>
+          <w:rStyle w:val="None"/>
+          <w:rFonts w:ascii="Times New Roman" w:hAnsi="Times New Roman"/>
+          <w:color w:val="70AD47" w:themeColor="accent6"/>
+          <w:sz w:val="22"/>
+          <w:szCs w:val="22"/>
+        </w:rPr>
+        <w:t xml:space="preserve"> </w:t>
+      </w:r>
+      <w:r>
+        <w:rPr>
+          <w:rStyle w:val="None"/>
+          <w:rFonts w:ascii="Times New Roman" w:hAnsi="Times New Roman"/>
+          <w:color w:val="70AD47" w:themeColor="accent6"/>
+          <w:sz w:val="22"/>
+          <w:szCs w:val="22"/>
+        </w:rPr>
+        <w:t xml:space="preserve">dataset ([x = 0.36 </w:t>
       </w:r>
       <w:r>
         <w:rPr>
@@ -2266,23 +2330,31 @@
       <w:pPr>
         <w:rPr>
           <w:rFonts w:ascii="Times New Roman" w:eastAsia="Times New Roman" w:hAnsi="Times New Roman" w:cs="Times New Roman"/>
+          <w:color w:val="000000" w:themeColor="text1"/>
+          <w:sz w:val="22"/>
+          <w:szCs w:val="22"/>
+          <w:shd w:val="clear" w:color="auto" w:fill="FFFFFF"/>
+        </w:rPr>
+      </w:pPr>
+      <w:r>
+        <w:rPr>
+          <w:rFonts w:ascii="Times New Roman" w:eastAsia="Times New Roman" w:hAnsi="Times New Roman" w:cs="Times New Roman"/>
           <w:color w:val="FF0000"/>
           <w:sz w:val="22"/>
           <w:szCs w:val="22"/>
-          <w:shd w:val="clear" w:color="auto" w:fill="FFFFFF"/>
-        </w:rPr>
-      </w:pPr>
-    </w:p>
-    <w:p>
-      <w:pPr>
-        <w:rPr>
-          <w:rFonts w:ascii="Times New Roman" w:eastAsia="Times New Roman" w:hAnsi="Times New Roman" w:cs="Times New Roman"/>
-          <w:color w:val="000000" w:themeColor="text1"/>
-          <w:sz w:val="22"/>
-          <w:szCs w:val="22"/>
-          <w:shd w:val="clear" w:color="auto" w:fill="FFFFFF"/>
-        </w:rPr>
-      </w:pPr>
+        </w:rPr>
+        <w:br/>
+      </w:r>
+      <w:r>
+        <w:rPr>
+          <w:rFonts w:ascii="Times New Roman" w:eastAsia="Times New Roman" w:hAnsi="Times New Roman" w:cs="Times New Roman"/>
+          <w:color w:val="000000" w:themeColor="text1"/>
+          <w:sz w:val="22"/>
+          <w:szCs w:val="22"/>
+          <w:shd w:val="clear" w:color="auto" w:fill="FFFFFF"/>
+        </w:rPr>
+        <w:t>- Rather than assuming a Gaussian random variable and imposing a realizability constraint, would it make sense to model a noise distribution that is capped in [0 1], such as a variety of beta?</w:t>
+      </w:r>
       <w:r>
         <w:rPr>
           <w:rFonts w:ascii="Times New Roman" w:eastAsia="Times New Roman" w:hAnsi="Times New Roman" w:cs="Times New Roman"/>
@@ -2292,25 +2364,6 @@
         </w:rPr>
         <w:br/>
       </w:r>
-      <w:r>
-        <w:rPr>
-          <w:rFonts w:ascii="Times New Roman" w:eastAsia="Times New Roman" w:hAnsi="Times New Roman" w:cs="Times New Roman"/>
-          <w:color w:val="000000" w:themeColor="text1"/>
-          <w:sz w:val="22"/>
-          <w:szCs w:val="22"/>
-          <w:shd w:val="clear" w:color="auto" w:fill="FFFFFF"/>
-        </w:rPr>
-        <w:t>- Rather than assuming a Gaussian random variable and imposing a realizability constraint, would it make sense to model a noise distribution that is capped in [0 1], such as a variety of beta?</w:t>
-      </w:r>
-      <w:r>
-        <w:rPr>
-          <w:rFonts w:ascii="Times New Roman" w:eastAsia="Times New Roman" w:hAnsi="Times New Roman" w:cs="Times New Roman"/>
-          <w:color w:val="FF0000"/>
-          <w:sz w:val="22"/>
-          <w:szCs w:val="22"/>
-        </w:rPr>
-        <w:br/>
-      </w:r>
     </w:p>
     <w:p>
       <w:pPr>
@@ -2370,17 +2423,7 @@
           <w:szCs w:val="22"/>
           <w:shd w:val="clear" w:color="auto" w:fill="FFFFFF"/>
         </w:rPr>
-        <w:t xml:space="preserve">we have chosen provides a reasonable approximation </w:t>
-      </w:r>
-      <w:r>
-        <w:rPr>
-          <w:rFonts w:ascii="Times New Roman" w:eastAsia="Times New Roman" w:hAnsi="Times New Roman" w:cs="Times New Roman"/>
-          <w:color w:val="4472C4" w:themeColor="accent1"/>
-          <w:sz w:val="22"/>
-          <w:szCs w:val="22"/>
-          <w:shd w:val="clear" w:color="auto" w:fill="FFFFFF"/>
-        </w:rPr>
-        <w:t>of the underlying dataset.</w:t>
+        <w:t>we have chosen provides a reasonable approximation of the underlying dataset.</w:t>
       </w:r>
       <w:r>
         <w:rPr>
@@ -2529,27 +2572,7 @@
           <w:szCs w:val="22"/>
           <w:shd w:val="clear" w:color="auto" w:fill="FFFFFF"/>
         </w:rPr>
-        <w:t xml:space="preserve">provide renderings that are </w:t>
-      </w:r>
-      <w:r>
-        <w:rPr>
-          <w:rFonts w:ascii="Times New Roman" w:eastAsia="Times New Roman" w:hAnsi="Times New Roman" w:cs="Times New Roman"/>
-          <w:color w:val="4472C4" w:themeColor="accent1"/>
-          <w:sz w:val="22"/>
-          <w:szCs w:val="22"/>
-          <w:shd w:val="clear" w:color="auto" w:fill="FFFFFF"/>
-        </w:rPr>
-        <w:t>better representative</w:t>
-      </w:r>
-      <w:r>
-        <w:rPr>
-          <w:rFonts w:ascii="Times New Roman" w:eastAsia="Times New Roman" w:hAnsi="Times New Roman" w:cs="Times New Roman"/>
-          <w:color w:val="4472C4" w:themeColor="accent1"/>
-          <w:sz w:val="22"/>
-          <w:szCs w:val="22"/>
-          <w:shd w:val="clear" w:color="auto" w:fill="FFFFFF"/>
-        </w:rPr>
-        <w:t xml:space="preserve"> of natural scenes</w:t>
+        <w:t>provide renderings that are better representative of natural scenes</w:t>
       </w:r>
       <w:r>
         <w:rPr>
@@ -2620,17 +2643,17 @@
           <w:sz w:val="22"/>
           <w:szCs w:val="22"/>
         </w:rPr>
+        <w:t xml:space="preserve">Future refinement of surface reflectance models, through additional surface reflectance measurements and better statistical models, could be used in conjunction with the parameters of the linear receptive field </w:t>
+      </w:r>
+      <w:r>
+        <w:rPr>
+          <w:rFonts w:ascii="Times New Roman" w:hAnsi="Times New Roman"/>
+          <w:color w:val="70AD47" w:themeColor="accent6"/>
+          <w:sz w:val="22"/>
+          <w:szCs w:val="22"/>
+        </w:rPr>
         <w:lastRenderedPageBreak/>
-        <w:t>Future refinement of surface reflectance models, through additional surface reflectance measurements and better statistical models, could be used in conjunction with the parameters of the linear receptive field model developed here, without need for new data collection, to refine the estimate of the effect of naturally occurring background variation on object lightness perception</w:t>
-      </w:r>
-      <w:r>
-        <w:rPr>
-          <w:rFonts w:ascii="Times New Roman" w:hAnsi="Times New Roman"/>
-          <w:color w:val="70AD47" w:themeColor="accent6"/>
-          <w:sz w:val="22"/>
-          <w:szCs w:val="22"/>
-        </w:rPr>
-        <w:t>.</w:t>
+        <w:t>model developed here, without need for new data collection, to refine the estimate of the effect of naturally occurring background variation on object lightness perception.</w:t>
       </w:r>
     </w:p>
     <w:p>
@@ -3163,125 +3186,183 @@
           <w:sz w:val="22"/>
           <w:szCs w:val="22"/>
         </w:rPr>
+        <w:t>variation.</w:t>
+      </w:r>
+      <w:r>
+        <w:rPr>
+          <w:rFonts w:ascii="Times New Roman" w:eastAsia="Times New Roman" w:hAnsi="Times New Roman" w:cs="Times New Roman"/>
+          <w:color w:val="4472C4" w:themeColor="accent1"/>
+          <w:sz w:val="22"/>
+          <w:szCs w:val="22"/>
+        </w:rPr>
+        <w:t xml:space="preserve"> </w:t>
+      </w:r>
+      <w:r>
+        <w:rPr>
+          <w:rFonts w:ascii="Times New Roman" w:eastAsia="Times New Roman" w:hAnsi="Times New Roman" w:cs="Times New Roman"/>
+          <w:color w:val="4472C4" w:themeColor="accent1"/>
+          <w:sz w:val="22"/>
+          <w:szCs w:val="22"/>
+        </w:rPr>
+        <w:t>W</w:t>
+      </w:r>
+      <w:r>
+        <w:rPr>
+          <w:rFonts w:ascii="Times New Roman" w:eastAsia="Times New Roman" w:hAnsi="Times New Roman" w:cs="Times New Roman"/>
+          <w:color w:val="4472C4" w:themeColor="accent1"/>
+          <w:sz w:val="22"/>
+          <w:szCs w:val="22"/>
+        </w:rPr>
+        <w:t xml:space="preserve">e </w:t>
+      </w:r>
+      <w:r>
+        <w:rPr>
+          <w:rFonts w:ascii="Times New Roman" w:eastAsia="Times New Roman" w:hAnsi="Times New Roman" w:cs="Times New Roman"/>
+          <w:color w:val="4472C4" w:themeColor="accent1"/>
+          <w:sz w:val="22"/>
+          <w:szCs w:val="22"/>
+        </w:rPr>
+        <w:t xml:space="preserve">have </w:t>
+      </w:r>
+      <w:r>
+        <w:rPr>
+          <w:rFonts w:ascii="Times New Roman" w:eastAsia="Times New Roman" w:hAnsi="Times New Roman" w:cs="Times New Roman"/>
+          <w:color w:val="4472C4" w:themeColor="accent1"/>
+          <w:sz w:val="22"/>
+          <w:szCs w:val="22"/>
+        </w:rPr>
+        <w:t xml:space="preserve">edited the introduction and </w:t>
+      </w:r>
+      <w:r>
+        <w:rPr>
+          <w:rFonts w:ascii="Times New Roman" w:eastAsia="Times New Roman" w:hAnsi="Times New Roman" w:cs="Times New Roman"/>
+          <w:color w:val="4472C4" w:themeColor="accent1"/>
+          <w:sz w:val="22"/>
+          <w:szCs w:val="22"/>
+        </w:rPr>
+        <w:t xml:space="preserve">added a new section in the </w:t>
+      </w:r>
+      <w:r>
+        <w:rPr>
+          <w:rFonts w:ascii="Times New Roman" w:eastAsia="Times New Roman" w:hAnsi="Times New Roman" w:cs="Times New Roman"/>
+          <w:color w:val="4472C4" w:themeColor="accent1"/>
+          <w:sz w:val="22"/>
+          <w:szCs w:val="22"/>
+        </w:rPr>
+        <w:t xml:space="preserve">manuscript to </w:t>
+      </w:r>
+      <w:r>
+        <w:rPr>
+          <w:rFonts w:ascii="Times New Roman" w:eastAsia="Times New Roman" w:hAnsi="Times New Roman" w:cs="Times New Roman"/>
+          <w:color w:val="4472C4" w:themeColor="accent1"/>
+          <w:sz w:val="22"/>
+          <w:szCs w:val="22"/>
+        </w:rPr>
+        <w:t>emphasize th</w:t>
+      </w:r>
+      <w:r>
+        <w:rPr>
+          <w:rFonts w:ascii="Times New Roman" w:eastAsia="Times New Roman" w:hAnsi="Times New Roman" w:cs="Times New Roman"/>
+          <w:color w:val="4472C4" w:themeColor="accent1"/>
+          <w:sz w:val="22"/>
+          <w:szCs w:val="22"/>
+        </w:rPr>
+        <w:t>e second</w:t>
+      </w:r>
+      <w:r>
+        <w:rPr>
+          <w:rFonts w:ascii="Times New Roman" w:eastAsia="Times New Roman" w:hAnsi="Times New Roman" w:cs="Times New Roman"/>
+          <w:color w:val="4472C4" w:themeColor="accent1"/>
+          <w:sz w:val="22"/>
+          <w:szCs w:val="22"/>
+        </w:rPr>
+        <w:t xml:space="preserve"> </w:t>
+      </w:r>
+      <w:r>
+        <w:rPr>
+          <w:rFonts w:ascii="Times New Roman" w:eastAsia="Times New Roman" w:hAnsi="Times New Roman" w:cs="Times New Roman"/>
+          <w:color w:val="4472C4" w:themeColor="accent1"/>
+          <w:sz w:val="22"/>
+          <w:szCs w:val="22"/>
+        </w:rPr>
+        <w:t>goal</w:t>
+      </w:r>
+      <w:r>
+        <w:rPr>
+          <w:rFonts w:ascii="Times New Roman" w:eastAsia="Times New Roman" w:hAnsi="Times New Roman" w:cs="Times New Roman"/>
+          <w:color w:val="4472C4" w:themeColor="accent1"/>
+          <w:sz w:val="22"/>
+          <w:szCs w:val="22"/>
+        </w:rPr>
+        <w:t>.</w:t>
+      </w:r>
+      <w:r>
+        <w:rPr>
+          <w:rFonts w:ascii="Times New Roman" w:eastAsia="Times New Roman" w:hAnsi="Times New Roman" w:cs="Times New Roman"/>
+          <w:color w:val="4472C4" w:themeColor="accent1"/>
+          <w:sz w:val="22"/>
+          <w:szCs w:val="22"/>
+        </w:rPr>
+        <w:t xml:space="preserve"> We have added</w:t>
+      </w:r>
+    </w:p>
+    <w:p>
+      <w:pPr>
+        <w:rPr>
+          <w:rFonts w:ascii="Times New Roman" w:eastAsia="Times New Roman" w:hAnsi="Times New Roman" w:cs="Times New Roman"/>
+          <w:color w:val="4472C4" w:themeColor="accent1"/>
+          <w:sz w:val="22"/>
+          <w:szCs w:val="22"/>
+        </w:rPr>
+      </w:pPr>
+    </w:p>
+    <w:p>
+      <w:pPr>
+        <w:rPr>
+          <w:rFonts w:ascii="Times New Roman" w:hAnsi="Times New Roman"/>
+          <w:color w:val="70AD47" w:themeColor="accent6"/>
+          <w:sz w:val="22"/>
+          <w:szCs w:val="22"/>
+        </w:rPr>
+      </w:pPr>
+      <w:r>
+        <w:rPr>
+          <w:rFonts w:ascii="Times New Roman" w:hAnsi="Times New Roman"/>
+          <w:color w:val="70AD47" w:themeColor="accent6"/>
+          <w:sz w:val="22"/>
+          <w:szCs w:val="22"/>
+        </w:rPr>
         <w:lastRenderedPageBreak/>
-        <w:t>variation.</w:t>
-      </w:r>
-      <w:r>
-        <w:rPr>
-          <w:rFonts w:ascii="Times New Roman" w:eastAsia="Times New Roman" w:hAnsi="Times New Roman" w:cs="Times New Roman"/>
-          <w:color w:val="4472C4" w:themeColor="accent1"/>
-          <w:sz w:val="22"/>
-          <w:szCs w:val="22"/>
-        </w:rPr>
-        <w:t xml:space="preserve"> </w:t>
-      </w:r>
-      <w:r>
-        <w:rPr>
-          <w:rFonts w:ascii="Times New Roman" w:eastAsia="Times New Roman" w:hAnsi="Times New Roman" w:cs="Times New Roman"/>
-          <w:color w:val="4472C4" w:themeColor="accent1"/>
-          <w:sz w:val="22"/>
-          <w:szCs w:val="22"/>
-        </w:rPr>
-        <w:t>W</w:t>
-      </w:r>
-      <w:r>
-        <w:rPr>
-          <w:rFonts w:ascii="Times New Roman" w:eastAsia="Times New Roman" w:hAnsi="Times New Roman" w:cs="Times New Roman"/>
-          <w:color w:val="4472C4" w:themeColor="accent1"/>
-          <w:sz w:val="22"/>
-          <w:szCs w:val="22"/>
-        </w:rPr>
-        <w:t xml:space="preserve">e </w:t>
-      </w:r>
-      <w:r>
-        <w:rPr>
-          <w:rFonts w:ascii="Times New Roman" w:eastAsia="Times New Roman" w:hAnsi="Times New Roman" w:cs="Times New Roman"/>
-          <w:color w:val="4472C4" w:themeColor="accent1"/>
-          <w:sz w:val="22"/>
-          <w:szCs w:val="22"/>
-        </w:rPr>
-        <w:t xml:space="preserve">have </w:t>
-      </w:r>
-      <w:r>
-        <w:rPr>
-          <w:rFonts w:ascii="Times New Roman" w:eastAsia="Times New Roman" w:hAnsi="Times New Roman" w:cs="Times New Roman"/>
-          <w:color w:val="4472C4" w:themeColor="accent1"/>
-          <w:sz w:val="22"/>
-          <w:szCs w:val="22"/>
-        </w:rPr>
-        <w:t xml:space="preserve">edited the introduction and </w:t>
-      </w:r>
-      <w:r>
-        <w:rPr>
-          <w:rFonts w:ascii="Times New Roman" w:eastAsia="Times New Roman" w:hAnsi="Times New Roman" w:cs="Times New Roman"/>
-          <w:color w:val="4472C4" w:themeColor="accent1"/>
-          <w:sz w:val="22"/>
-          <w:szCs w:val="22"/>
-        </w:rPr>
-        <w:t xml:space="preserve">added a new section in the </w:t>
-      </w:r>
-      <w:r>
-        <w:rPr>
-          <w:rFonts w:ascii="Times New Roman" w:eastAsia="Times New Roman" w:hAnsi="Times New Roman" w:cs="Times New Roman"/>
-          <w:color w:val="4472C4" w:themeColor="accent1"/>
-          <w:sz w:val="22"/>
-          <w:szCs w:val="22"/>
-        </w:rPr>
-        <w:t xml:space="preserve">manuscript to </w:t>
-      </w:r>
-      <w:r>
-        <w:rPr>
-          <w:rFonts w:ascii="Times New Roman" w:eastAsia="Times New Roman" w:hAnsi="Times New Roman" w:cs="Times New Roman"/>
-          <w:color w:val="4472C4" w:themeColor="accent1"/>
-          <w:sz w:val="22"/>
-          <w:szCs w:val="22"/>
-        </w:rPr>
-        <w:t>emphasize th</w:t>
-      </w:r>
-      <w:r>
-        <w:rPr>
-          <w:rFonts w:ascii="Times New Roman" w:eastAsia="Times New Roman" w:hAnsi="Times New Roman" w:cs="Times New Roman"/>
-          <w:color w:val="4472C4" w:themeColor="accent1"/>
-          <w:sz w:val="22"/>
-          <w:szCs w:val="22"/>
-        </w:rPr>
-        <w:t>e second</w:t>
-      </w:r>
-      <w:r>
-        <w:rPr>
-          <w:rFonts w:ascii="Times New Roman" w:eastAsia="Times New Roman" w:hAnsi="Times New Roman" w:cs="Times New Roman"/>
-          <w:color w:val="4472C4" w:themeColor="accent1"/>
-          <w:sz w:val="22"/>
-          <w:szCs w:val="22"/>
-        </w:rPr>
-        <w:t xml:space="preserve"> </w:t>
-      </w:r>
-      <w:r>
-        <w:rPr>
-          <w:rFonts w:ascii="Times New Roman" w:eastAsia="Times New Roman" w:hAnsi="Times New Roman" w:cs="Times New Roman"/>
-          <w:color w:val="4472C4" w:themeColor="accent1"/>
-          <w:sz w:val="22"/>
-          <w:szCs w:val="22"/>
-        </w:rPr>
-        <w:t>goal</w:t>
-      </w:r>
-      <w:r>
-        <w:rPr>
-          <w:rFonts w:ascii="Times New Roman" w:eastAsia="Times New Roman" w:hAnsi="Times New Roman" w:cs="Times New Roman"/>
-          <w:color w:val="4472C4" w:themeColor="accent1"/>
-          <w:sz w:val="22"/>
-          <w:szCs w:val="22"/>
-        </w:rPr>
-        <w:t>.</w:t>
-      </w:r>
-      <w:r>
-        <w:rPr>
-          <w:rFonts w:ascii="Times New Roman" w:eastAsia="Times New Roman" w:hAnsi="Times New Roman" w:cs="Times New Roman"/>
-          <w:color w:val="4472C4" w:themeColor="accent1"/>
-          <w:sz w:val="22"/>
-          <w:szCs w:val="22"/>
-        </w:rPr>
-        <w:t xml:space="preserve"> We have added</w:t>
+        <w:t>We also develop a theoretical framework based on the theory of signal detection to relate thresholds of the task-relevant property to the amount of variation in task-irrelevant property.</w:t>
+      </w:r>
+    </w:p>
+    <w:p>
+      <w:pPr>
+        <w:rPr>
+          <w:rFonts w:ascii="Times New Roman" w:eastAsia="Times New Roman" w:hAnsi="Times New Roman" w:cs="Times New Roman"/>
+          <w:color w:val="4472C4" w:themeColor="accent1"/>
+          <w:sz w:val="22"/>
+          <w:szCs w:val="22"/>
+        </w:rPr>
+      </w:pPr>
+    </w:p>
+    <w:p>
+      <w:pPr>
+        <w:rPr>
+          <w:rFonts w:ascii="Times New Roman" w:eastAsia="Times New Roman" w:hAnsi="Times New Roman" w:cs="Times New Roman"/>
+          <w:color w:val="4472C4" w:themeColor="accent1"/>
+          <w:sz w:val="22"/>
+          <w:szCs w:val="22"/>
+        </w:rPr>
+      </w:pPr>
+      <w:r>
+        <w:rPr>
+          <w:rFonts w:ascii="Times New Roman" w:eastAsia="Times New Roman" w:hAnsi="Times New Roman" w:cs="Times New Roman"/>
+          <w:color w:val="4472C4" w:themeColor="accent1"/>
+          <w:sz w:val="22"/>
+          <w:szCs w:val="22"/>
+        </w:rPr>
+        <w:t>Also,</w:t>
       </w:r>
     </w:p>
     <w:p>
@@ -3298,7 +3379,6 @@
       <w:pPr>
         <w:rPr>
           <w:rFonts w:ascii="Times New Roman" w:hAnsi="Times New Roman"/>
-          <w:color w:val="70AD47" w:themeColor="accent6"/>
           <w:sz w:val="22"/>
           <w:szCs w:val="22"/>
         </w:rPr>
@@ -3310,34 +3390,6 @@
           <w:sz w:val="22"/>
           <w:szCs w:val="22"/>
         </w:rPr>
-        <w:t>We also develop a theoretical framework based on the theory of signal detection to relate thresholds of the task-relevant property to the amount of variation in task-irrelevant property.</w:t>
-      </w:r>
-    </w:p>
-    <w:p>
-      <w:pPr>
-        <w:rPr>
-          <w:rFonts w:ascii="Times New Roman" w:eastAsia="Times New Roman" w:hAnsi="Times New Roman" w:cs="Times New Roman"/>
-          <w:color w:val="4472C4" w:themeColor="accent1"/>
-          <w:sz w:val="22"/>
-          <w:szCs w:val="22"/>
-        </w:rPr>
-      </w:pPr>
-    </w:p>
-    <w:p>
-      <w:pPr>
-        <w:rPr>
-          <w:rFonts w:ascii="Times New Roman" w:hAnsi="Times New Roman"/>
-          <w:sz w:val="22"/>
-          <w:szCs w:val="22"/>
-        </w:rPr>
-      </w:pPr>
-      <w:r>
-        <w:rPr>
-          <w:rFonts w:ascii="Times New Roman" w:hAnsi="Times New Roman"/>
-          <w:color w:val="70AD47" w:themeColor="accent6"/>
-          <w:sz w:val="22"/>
-          <w:szCs w:val="22"/>
-        </w:rPr>
         <w:t>Finally, we develop a computational model that quantitatively relates object-extrinsic variations to the object-intrinsic noise in the task.</w:t>
       </w:r>
     </w:p>
@@ -3462,7 +3514,25 @@
           <w:sz w:val="22"/>
           <w:szCs w:val="22"/>
         </w:rPr>
-        <w:t xml:space="preserve"> Additionally, we have provided a supplemental figure with the psychometric functions for each observer for each condition and each measurement. </w:t>
+        <w:t xml:space="preserve"> Additionally, we have provided a supplemental figure </w:t>
+      </w:r>
+      <w:r>
+        <w:rPr>
+          <w:rFonts w:ascii="Times New Roman" w:eastAsia="Times New Roman" w:hAnsi="Times New Roman" w:cs="Times New Roman"/>
+          <w:color w:val="4472C4" w:themeColor="accent1"/>
+          <w:sz w:val="22"/>
+          <w:szCs w:val="22"/>
+        </w:rPr>
+        <w:t xml:space="preserve">(Figure S3) </w:t>
+      </w:r>
+      <w:r>
+        <w:rPr>
+          <w:rFonts w:ascii="Times New Roman" w:eastAsia="Times New Roman" w:hAnsi="Times New Roman" w:cs="Times New Roman"/>
+          <w:color w:val="4472C4" w:themeColor="accent1"/>
+          <w:sz w:val="22"/>
+          <w:szCs w:val="22"/>
+        </w:rPr>
+        <w:t xml:space="preserve">with the psychometric functions for each observer for each condition and each measurement. </w:t>
       </w:r>
       <w:r>
         <w:rPr>
@@ -3919,7 +3989,6 @@
           <w:szCs w:val="22"/>
           <w:shd w:val="clear" w:color="auto" w:fill="FFFFFF"/>
         </w:rPr>
-        <w:lastRenderedPageBreak/>
         <w:t xml:space="preserve">[[[JDB: Yup. I think if it is laid out compactly, </w:t>
       </w:r>
       <w:r>
@@ -3964,6 +4033,7 @@
           <w:sz w:val="22"/>
           <w:szCs w:val="22"/>
         </w:rPr>
+        <w:lastRenderedPageBreak/>
         <w:br/>
       </w:r>
       <w:r>
@@ -4029,6 +4099,169 @@
         </w:rPr>
         <w:br/>
       </w:r>
+    </w:p>
+    <w:p>
+      <w:pPr>
+        <w:rPr>
+          <w:rFonts w:ascii="Times New Roman" w:eastAsia="Times New Roman" w:hAnsi="Times New Roman" w:cs="Times New Roman"/>
+          <w:color w:val="0070C0"/>
+          <w:sz w:val="22"/>
+          <w:szCs w:val="22"/>
+          <w:shd w:val="clear" w:color="auto" w:fill="FFFFFF"/>
+        </w:rPr>
+      </w:pPr>
+      <w:r>
+        <w:rPr>
+          <w:rFonts w:ascii="Times New Roman" w:eastAsia="Times New Roman" w:hAnsi="Times New Roman" w:cs="Times New Roman"/>
+          <w:color w:val="0070C0"/>
+          <w:sz w:val="22"/>
+          <w:szCs w:val="22"/>
+          <w:shd w:val="clear" w:color="auto" w:fill="FFFFFF"/>
+        </w:rPr>
+        <w:t xml:space="preserve">Thank you for this comment. We have taken this comment seriously and have restructured the manuscript to move the Methods section before the </w:t>
+      </w:r>
+      <w:r>
+        <w:rPr>
+          <w:rFonts w:ascii="Times New Roman" w:eastAsia="Times New Roman" w:hAnsi="Times New Roman" w:cs="Times New Roman"/>
+          <w:color w:val="0070C0"/>
+          <w:sz w:val="22"/>
+          <w:szCs w:val="22"/>
+          <w:shd w:val="clear" w:color="auto" w:fill="FFFFFF"/>
+        </w:rPr>
+        <w:t>R</w:t>
+      </w:r>
+      <w:r>
+        <w:rPr>
+          <w:rFonts w:ascii="Times New Roman" w:eastAsia="Times New Roman" w:hAnsi="Times New Roman" w:cs="Times New Roman"/>
+          <w:color w:val="0070C0"/>
+          <w:sz w:val="22"/>
+          <w:szCs w:val="22"/>
+          <w:shd w:val="clear" w:color="auto" w:fill="FFFFFF"/>
+        </w:rPr>
+        <w:t xml:space="preserve">esults. </w:t>
+      </w:r>
+      <w:r>
+        <w:rPr>
+          <w:rFonts w:ascii="Times New Roman" w:eastAsia="Times New Roman" w:hAnsi="Times New Roman" w:cs="Times New Roman"/>
+          <w:color w:val="0070C0"/>
+          <w:sz w:val="22"/>
+          <w:szCs w:val="22"/>
+          <w:shd w:val="clear" w:color="auto" w:fill="FFFFFF"/>
+        </w:rPr>
+        <w:t xml:space="preserve">We have also restructured the subsections of the Methods section as suggested by the </w:t>
+      </w:r>
+      <w:r>
+        <w:rPr>
+          <w:rFonts w:ascii="Times New Roman" w:eastAsia="Times New Roman" w:hAnsi="Times New Roman" w:cs="Times New Roman"/>
+          <w:color w:val="0070C0"/>
+          <w:sz w:val="22"/>
+          <w:szCs w:val="22"/>
+          <w:shd w:val="clear" w:color="auto" w:fill="FFFFFF"/>
+        </w:rPr>
+        <w:t>reviewer</w:t>
+      </w:r>
+      <w:r>
+        <w:rPr>
+          <w:rFonts w:ascii="Times New Roman" w:eastAsia="Times New Roman" w:hAnsi="Times New Roman" w:cs="Times New Roman"/>
+          <w:color w:val="0070C0"/>
+          <w:sz w:val="22"/>
+          <w:szCs w:val="22"/>
+          <w:shd w:val="clear" w:color="auto" w:fill="FFFFFF"/>
+        </w:rPr>
+        <w:t xml:space="preserve">. </w:t>
+      </w:r>
+      <w:r>
+        <w:rPr>
+          <w:rFonts w:ascii="Times New Roman" w:eastAsia="Times New Roman" w:hAnsi="Times New Roman" w:cs="Times New Roman"/>
+          <w:color w:val="0070C0"/>
+          <w:sz w:val="22"/>
+          <w:szCs w:val="22"/>
+          <w:shd w:val="clear" w:color="auto" w:fill="FFFFFF"/>
+        </w:rPr>
+        <w:t>W</w:t>
+      </w:r>
+      <w:r>
+        <w:rPr>
+          <w:rFonts w:ascii="Times New Roman" w:eastAsia="Times New Roman" w:hAnsi="Times New Roman" w:cs="Times New Roman"/>
+          <w:color w:val="0070C0"/>
+          <w:sz w:val="22"/>
+          <w:szCs w:val="22"/>
+          <w:shd w:val="clear" w:color="auto" w:fill="FFFFFF"/>
+        </w:rPr>
+        <w:t xml:space="preserve">e </w:t>
+      </w:r>
+      <w:r>
+        <w:rPr>
+          <w:rFonts w:ascii="Times New Roman" w:eastAsia="Times New Roman" w:hAnsi="Times New Roman" w:cs="Times New Roman"/>
+          <w:color w:val="0070C0"/>
+          <w:sz w:val="22"/>
+          <w:szCs w:val="22"/>
+          <w:shd w:val="clear" w:color="auto" w:fill="FFFFFF"/>
+        </w:rPr>
+        <w:t xml:space="preserve">have </w:t>
+      </w:r>
+      <w:r>
+        <w:rPr>
+          <w:rFonts w:ascii="Times New Roman" w:eastAsia="Times New Roman" w:hAnsi="Times New Roman" w:cs="Times New Roman"/>
+          <w:color w:val="0070C0"/>
+          <w:sz w:val="22"/>
+          <w:szCs w:val="22"/>
+          <w:shd w:val="clear" w:color="auto" w:fill="FFFFFF"/>
+        </w:rPr>
+        <w:t xml:space="preserve">provided further details of </w:t>
+      </w:r>
+      <w:r>
+        <w:rPr>
+          <w:rFonts w:ascii="Times New Roman" w:eastAsia="Times New Roman" w:hAnsi="Times New Roman" w:cs="Times New Roman"/>
+          <w:color w:val="0070C0"/>
+          <w:sz w:val="22"/>
+          <w:szCs w:val="22"/>
+          <w:shd w:val="clear" w:color="auto" w:fill="FFFFFF"/>
+        </w:rPr>
+        <w:t xml:space="preserve">the </w:t>
+      </w:r>
+      <w:r>
+        <w:rPr>
+          <w:rFonts w:ascii="Times New Roman" w:eastAsia="Times New Roman" w:hAnsi="Times New Roman" w:cs="Times New Roman"/>
+          <w:color w:val="0070C0"/>
+          <w:sz w:val="22"/>
+          <w:szCs w:val="22"/>
+          <w:shd w:val="clear" w:color="auto" w:fill="FFFFFF"/>
+        </w:rPr>
+        <w:t xml:space="preserve">methods </w:t>
+      </w:r>
+      <w:r>
+        <w:rPr>
+          <w:rFonts w:ascii="Times New Roman" w:eastAsia="Times New Roman" w:hAnsi="Times New Roman" w:cs="Times New Roman"/>
+          <w:color w:val="0070C0"/>
+          <w:sz w:val="22"/>
+          <w:szCs w:val="22"/>
+          <w:shd w:val="clear" w:color="auto" w:fill="FFFFFF"/>
+        </w:rPr>
+        <w:t xml:space="preserve">and the methods. We have also added a new section “Noise Models” after the introduction to layout the conceptual ideas of the paper. </w:t>
+      </w:r>
+    </w:p>
+    <w:p>
+      <w:pPr>
+        <w:rPr>
+          <w:rFonts w:ascii="Times New Roman" w:eastAsia="Times New Roman" w:hAnsi="Times New Roman" w:cs="Times New Roman"/>
+          <w:color w:val="0070C0"/>
+          <w:sz w:val="22"/>
+          <w:szCs w:val="22"/>
+          <w:shd w:val="clear" w:color="auto" w:fill="FFFFFF"/>
+        </w:rPr>
+      </w:pPr>
+    </w:p>
+    <w:p>
+      <w:pPr>
+        <w:rPr>
+          <w:rFonts w:ascii="Times New Roman" w:eastAsia="Times New Roman" w:hAnsi="Times New Roman" w:cs="Times New Roman"/>
+          <w:color w:val="000000" w:themeColor="text1"/>
+          <w:sz w:val="22"/>
+          <w:szCs w:val="22"/>
+          <w:shd w:val="clear" w:color="auto" w:fill="FFFFFF"/>
+        </w:rPr>
+      </w:pPr>
       <w:r>
         <w:rPr>
           <w:rFonts w:ascii="Times New Roman" w:eastAsia="Times New Roman" w:hAnsi="Times New Roman" w:cs="Times New Roman"/>
@@ -4039,174 +4272,35 @@
         </w:rPr>
         <w:t>Using terminology such as "acquisition" for a "block of trials" makes the description unnecessarily complicated p17 lines 28-44. There are many places in which essential information needs to be separated from supplementary ones.</w:t>
       </w:r>
-      <w:r>
-        <w:rPr>
-          <w:rFonts w:ascii="Times New Roman" w:eastAsia="Times New Roman" w:hAnsi="Times New Roman" w:cs="Times New Roman"/>
-          <w:color w:val="FF0000"/>
-          <w:sz w:val="22"/>
-          <w:szCs w:val="22"/>
-        </w:rPr>
-        <w:br/>
-      </w:r>
-    </w:p>
-    <w:p>
-      <w:pPr>
-        <w:rPr>
-          <w:rFonts w:ascii="Times New Roman" w:eastAsia="Times New Roman" w:hAnsi="Times New Roman" w:cs="Times New Roman"/>
-          <w:color w:val="0070C0"/>
-          <w:sz w:val="22"/>
-          <w:szCs w:val="22"/>
-          <w:shd w:val="clear" w:color="auto" w:fill="FFFFFF"/>
-        </w:rPr>
-      </w:pPr>
-      <w:r>
-        <w:rPr>
-          <w:rFonts w:ascii="Times New Roman" w:eastAsia="Times New Roman" w:hAnsi="Times New Roman" w:cs="Times New Roman"/>
-          <w:color w:val="0070C0"/>
-          <w:sz w:val="22"/>
-          <w:szCs w:val="22"/>
-          <w:shd w:val="clear" w:color="auto" w:fill="FFFFFF"/>
-        </w:rPr>
-        <w:t xml:space="preserve">Thank you for this comment. We have taken this comment seriously and have restructured the manuscript to move the Methods section before the </w:t>
-      </w:r>
-      <w:r>
-        <w:rPr>
-          <w:rFonts w:ascii="Times New Roman" w:eastAsia="Times New Roman" w:hAnsi="Times New Roman" w:cs="Times New Roman"/>
-          <w:color w:val="0070C0"/>
-          <w:sz w:val="22"/>
-          <w:szCs w:val="22"/>
-          <w:shd w:val="clear" w:color="auto" w:fill="FFFFFF"/>
-        </w:rPr>
-        <w:t>R</w:t>
-      </w:r>
-      <w:r>
-        <w:rPr>
-          <w:rFonts w:ascii="Times New Roman" w:eastAsia="Times New Roman" w:hAnsi="Times New Roman" w:cs="Times New Roman"/>
-          <w:color w:val="0070C0"/>
-          <w:sz w:val="22"/>
-          <w:szCs w:val="22"/>
-          <w:shd w:val="clear" w:color="auto" w:fill="FFFFFF"/>
-        </w:rPr>
-        <w:t xml:space="preserve">esults. </w:t>
-      </w:r>
-      <w:r>
-        <w:rPr>
-          <w:rFonts w:ascii="Times New Roman" w:eastAsia="Times New Roman" w:hAnsi="Times New Roman" w:cs="Times New Roman"/>
-          <w:color w:val="0070C0"/>
-          <w:sz w:val="22"/>
-          <w:szCs w:val="22"/>
-          <w:shd w:val="clear" w:color="auto" w:fill="FFFFFF"/>
-        </w:rPr>
-        <w:t xml:space="preserve">We have also restructured the subsections of the Methods section as suggested by the referee. </w:t>
-      </w:r>
-      <w:r>
-        <w:rPr>
-          <w:rFonts w:ascii="Times New Roman" w:eastAsia="Times New Roman" w:hAnsi="Times New Roman" w:cs="Times New Roman"/>
-          <w:color w:val="0070C0"/>
-          <w:sz w:val="22"/>
-          <w:szCs w:val="22"/>
-          <w:shd w:val="clear" w:color="auto" w:fill="FFFFFF"/>
-        </w:rPr>
-        <w:t>W</w:t>
-      </w:r>
-      <w:r>
-        <w:rPr>
-          <w:rFonts w:ascii="Times New Roman" w:eastAsia="Times New Roman" w:hAnsi="Times New Roman" w:cs="Times New Roman"/>
-          <w:color w:val="0070C0"/>
-          <w:sz w:val="22"/>
-          <w:szCs w:val="22"/>
-          <w:shd w:val="clear" w:color="auto" w:fill="FFFFFF"/>
-        </w:rPr>
-        <w:t xml:space="preserve">e </w:t>
-      </w:r>
-      <w:r>
-        <w:rPr>
-          <w:rFonts w:ascii="Times New Roman" w:eastAsia="Times New Roman" w:hAnsi="Times New Roman" w:cs="Times New Roman"/>
-          <w:color w:val="0070C0"/>
-          <w:sz w:val="22"/>
-          <w:szCs w:val="22"/>
-          <w:shd w:val="clear" w:color="auto" w:fill="FFFFFF"/>
-        </w:rPr>
-        <w:t xml:space="preserve">have </w:t>
-      </w:r>
-      <w:r>
-        <w:rPr>
-          <w:rFonts w:ascii="Times New Roman" w:eastAsia="Times New Roman" w:hAnsi="Times New Roman" w:cs="Times New Roman"/>
-          <w:color w:val="0070C0"/>
-          <w:sz w:val="22"/>
-          <w:szCs w:val="22"/>
-          <w:shd w:val="clear" w:color="auto" w:fill="FFFFFF"/>
-        </w:rPr>
-        <w:t xml:space="preserve">provided further details of </w:t>
-      </w:r>
-      <w:r>
-        <w:rPr>
-          <w:rFonts w:ascii="Times New Roman" w:eastAsia="Times New Roman" w:hAnsi="Times New Roman" w:cs="Times New Roman"/>
-          <w:color w:val="0070C0"/>
-          <w:sz w:val="22"/>
-          <w:szCs w:val="22"/>
-          <w:shd w:val="clear" w:color="auto" w:fill="FFFFFF"/>
-        </w:rPr>
-        <w:t xml:space="preserve">the </w:t>
-      </w:r>
-      <w:r>
-        <w:rPr>
-          <w:rFonts w:ascii="Times New Roman" w:eastAsia="Times New Roman" w:hAnsi="Times New Roman" w:cs="Times New Roman"/>
-          <w:color w:val="0070C0"/>
-          <w:sz w:val="22"/>
-          <w:szCs w:val="22"/>
-          <w:shd w:val="clear" w:color="auto" w:fill="FFFFFF"/>
-        </w:rPr>
-        <w:t xml:space="preserve">methods </w:t>
-      </w:r>
-      <w:r>
-        <w:rPr>
-          <w:rFonts w:ascii="Times New Roman" w:eastAsia="Times New Roman" w:hAnsi="Times New Roman" w:cs="Times New Roman"/>
-          <w:color w:val="0070C0"/>
-          <w:sz w:val="22"/>
-          <w:szCs w:val="22"/>
-          <w:shd w:val="clear" w:color="auto" w:fill="FFFFFF"/>
-        </w:rPr>
-        <w:t xml:space="preserve">and the methods. We have also added a new section “Noise Models” after the introduction to layout the conceptual ideas of the paper. </w:t>
-      </w:r>
-    </w:p>
-    <w:p>
-      <w:pPr>
-        <w:rPr>
-          <w:rFonts w:ascii="Times New Roman" w:eastAsia="Times New Roman" w:hAnsi="Times New Roman" w:cs="Times New Roman"/>
-          <w:color w:val="0070C0"/>
-          <w:sz w:val="22"/>
-          <w:szCs w:val="22"/>
-          <w:shd w:val="clear" w:color="auto" w:fill="FFFFFF"/>
-        </w:rPr>
-      </w:pPr>
-    </w:p>
-    <w:p>
-      <w:pPr>
-        <w:rPr>
-          <w:rFonts w:ascii="Times New Roman" w:eastAsia="Times New Roman" w:hAnsi="Times New Roman" w:cs="Times New Roman"/>
-          <w:color w:val="0070C0"/>
-          <w:sz w:val="22"/>
-          <w:szCs w:val="22"/>
-        </w:rPr>
-      </w:pPr>
-      <w:r>
-        <w:rPr>
-          <w:rFonts w:ascii="Times New Roman" w:eastAsia="Times New Roman" w:hAnsi="Times New Roman" w:cs="Times New Roman"/>
-          <w:color w:val="0070C0"/>
-          <w:sz w:val="22"/>
-          <w:szCs w:val="22"/>
-        </w:rPr>
-        <w:t>T</w:t>
-      </w:r>
-      <w:r>
-        <w:rPr>
-          <w:rFonts w:ascii="Times New Roman" w:eastAsia="Times New Roman" w:hAnsi="Times New Roman" w:cs="Times New Roman"/>
-          <w:color w:val="0070C0"/>
-          <w:sz w:val="22"/>
-          <w:szCs w:val="22"/>
-        </w:rPr>
-        <w:t>o get one estimate of the threshold for one condition</w:t>
+    </w:p>
+    <w:p>
+      <w:pPr>
+        <w:rPr>
+          <w:rFonts w:ascii="Times New Roman" w:eastAsia="Times New Roman" w:hAnsi="Times New Roman" w:cs="Times New Roman"/>
+          <w:color w:val="0070C0"/>
+          <w:sz w:val="22"/>
+          <w:szCs w:val="22"/>
+          <w:shd w:val="clear" w:color="auto" w:fill="FFFFFF"/>
+        </w:rPr>
+      </w:pPr>
+    </w:p>
+    <w:p>
+      <w:pPr>
+        <w:rPr>
+          <w:rFonts w:ascii="Times New Roman" w:eastAsia="Times New Roman" w:hAnsi="Times New Roman" w:cs="Times New Roman"/>
+          <w:color w:val="0070C0"/>
+          <w:sz w:val="22"/>
+          <w:szCs w:val="22"/>
+        </w:rPr>
+      </w:pPr>
+      <w:r>
+        <w:rPr>
+          <w:rFonts w:ascii="Times New Roman" w:eastAsia="Times New Roman" w:hAnsi="Times New Roman" w:cs="Times New Roman"/>
+          <w:color w:val="0070C0"/>
+          <w:sz w:val="22"/>
+          <w:szCs w:val="22"/>
+        </w:rPr>
+        <w:t>To get one estimate of the threshold for one condition</w:t>
       </w:r>
       <w:r>
         <w:rPr>
@@ -4233,7 +4327,7 @@
           <w:sz w:val="22"/>
           <w:szCs w:val="22"/>
         </w:rPr>
-        <w:t>sub-</w:t>
+        <w:t>sub</w:t>
       </w:r>
       <w:r>
         <w:rPr>
@@ -4253,26 +4347,15 @@
         </w:rPr>
         <w:t xml:space="preserve"> each </w:t>
       </w:r>
-      <w:proofErr w:type="gramStart"/>
-      <w:r>
-        <w:rPr>
-          <w:rFonts w:ascii="Times New Roman" w:eastAsia="Times New Roman" w:hAnsi="Times New Roman" w:cs="Times New Roman"/>
-          <w:color w:val="0070C0"/>
-          <w:sz w:val="22"/>
-          <w:szCs w:val="22"/>
-        </w:rPr>
-        <w:t xml:space="preserve">of </w:t>
-      </w:r>
-      <w:r>
-        <w:rPr>
-          <w:rFonts w:ascii="Times New Roman" w:eastAsia="Times New Roman" w:hAnsi="Times New Roman" w:cs="Times New Roman"/>
-          <w:color w:val="0070C0"/>
-          <w:sz w:val="22"/>
-          <w:szCs w:val="22"/>
-        </w:rPr>
-        <w:t xml:space="preserve"> 110</w:t>
-      </w:r>
-      <w:proofErr w:type="gramEnd"/>
+      <w:r>
+        <w:rPr>
+          <w:rFonts w:ascii="Times New Roman" w:eastAsia="Times New Roman" w:hAnsi="Times New Roman" w:cs="Times New Roman"/>
+          <w:color w:val="0070C0"/>
+          <w:sz w:val="22"/>
+          <w:szCs w:val="22"/>
+        </w:rPr>
+        <w:t>of 110</w:t>
+      </w:r>
       <w:r>
         <w:rPr>
           <w:rFonts w:ascii="Times New Roman" w:eastAsia="Times New Roman" w:hAnsi="Times New Roman" w:cs="Times New Roman"/>
@@ -4289,43 +4372,43 @@
           <w:sz w:val="22"/>
           <w:szCs w:val="22"/>
         </w:rPr>
-        <w:t xml:space="preserve">between which </w:t>
-      </w:r>
-      <w:r>
-        <w:rPr>
-          <w:rFonts w:ascii="Times New Roman" w:eastAsia="Times New Roman" w:hAnsi="Times New Roman" w:cs="Times New Roman"/>
-          <w:color w:val="0070C0"/>
-          <w:sz w:val="22"/>
-          <w:szCs w:val="22"/>
-        </w:rPr>
-        <w:t xml:space="preserve">the observers were forced to take </w:t>
-      </w:r>
-      <w:r>
-        <w:rPr>
-          <w:rFonts w:ascii="Times New Roman" w:eastAsia="Times New Roman" w:hAnsi="Times New Roman" w:cs="Times New Roman"/>
-          <w:color w:val="0070C0"/>
-          <w:sz w:val="22"/>
-          <w:szCs w:val="22"/>
-        </w:rPr>
-        <w:t xml:space="preserve">a minimum </w:t>
-      </w:r>
-      <w:r>
-        <w:rPr>
-          <w:rFonts w:ascii="Times New Roman" w:eastAsia="Times New Roman" w:hAnsi="Times New Roman" w:cs="Times New Roman"/>
-          <w:color w:val="0070C0"/>
-          <w:sz w:val="22"/>
-          <w:szCs w:val="22"/>
-        </w:rPr>
-        <w:t>1-minute</w:t>
-      </w:r>
-      <w:r>
-        <w:rPr>
-          <w:rFonts w:ascii="Times New Roman" w:eastAsia="Times New Roman" w:hAnsi="Times New Roman" w:cs="Times New Roman"/>
-          <w:color w:val="0070C0"/>
-          <w:sz w:val="22"/>
-          <w:szCs w:val="22"/>
-        </w:rPr>
-        <w:t xml:space="preserve"> rest before continuing to the next set</w:t>
+        <w:t xml:space="preserve">with a forced </w:t>
+      </w:r>
+      <w:r>
+        <w:rPr>
+          <w:rFonts w:ascii="Times New Roman" w:eastAsia="Times New Roman" w:hAnsi="Times New Roman" w:cs="Times New Roman"/>
+          <w:color w:val="0070C0"/>
+          <w:sz w:val="22"/>
+          <w:szCs w:val="22"/>
+        </w:rPr>
+        <w:t xml:space="preserve">minimum 1-minute </w:t>
+      </w:r>
+      <w:r>
+        <w:rPr>
+          <w:rFonts w:ascii="Times New Roman" w:eastAsia="Times New Roman" w:hAnsi="Times New Roman" w:cs="Times New Roman"/>
+          <w:color w:val="0070C0"/>
+          <w:sz w:val="22"/>
+          <w:szCs w:val="22"/>
+        </w:rPr>
+        <w:t xml:space="preserve">rest in </w:t>
+      </w:r>
+      <w:r>
+        <w:rPr>
+          <w:rFonts w:ascii="Times New Roman" w:eastAsia="Times New Roman" w:hAnsi="Times New Roman" w:cs="Times New Roman"/>
+          <w:color w:val="0070C0"/>
+          <w:sz w:val="22"/>
+          <w:szCs w:val="22"/>
+        </w:rPr>
+        <w:t xml:space="preserve">between </w:t>
+      </w:r>
+      <w:r>
+        <w:rPr>
+          <w:rFonts w:ascii="Times New Roman" w:eastAsia="Times New Roman" w:hAnsi="Times New Roman" w:cs="Times New Roman"/>
+          <w:color w:val="0070C0"/>
+          <w:sz w:val="22"/>
+          <w:szCs w:val="22"/>
+        </w:rPr>
+        <w:t>the subsets</w:t>
       </w:r>
       <w:r>
         <w:rPr>
@@ -4343,7 +4426,133 @@
           <w:sz w:val="22"/>
           <w:szCs w:val="22"/>
         </w:rPr>
-        <w:t xml:space="preserve">Taking the referee’s suggestion, we have renamed the set of 330 trials as “blocks” and the sub-sets of 110 trials </w:t>
+        <w:t xml:space="preserve">Earlier we called the </w:t>
+      </w:r>
+      <w:r>
+        <w:rPr>
+          <w:rFonts w:ascii="Times New Roman" w:eastAsia="Times New Roman" w:hAnsi="Times New Roman" w:cs="Times New Roman"/>
+          <w:color w:val="0070C0"/>
+          <w:sz w:val="22"/>
+          <w:szCs w:val="22"/>
+        </w:rPr>
+        <w:t xml:space="preserve">set </w:t>
+      </w:r>
+      <w:r>
+        <w:rPr>
+          <w:rFonts w:ascii="Times New Roman" w:eastAsia="Times New Roman" w:hAnsi="Times New Roman" w:cs="Times New Roman"/>
+          <w:color w:val="0070C0"/>
+          <w:sz w:val="22"/>
+          <w:szCs w:val="22"/>
+        </w:rPr>
+        <w:t xml:space="preserve">of 330 trials </w:t>
+      </w:r>
+      <w:r>
+        <w:rPr>
+          <w:rFonts w:ascii="Times New Roman" w:eastAsia="Times New Roman" w:hAnsi="Times New Roman" w:cs="Times New Roman"/>
+          <w:color w:val="0070C0"/>
+          <w:sz w:val="22"/>
+          <w:szCs w:val="22"/>
+        </w:rPr>
+        <w:t xml:space="preserve">an </w:t>
+      </w:r>
+      <w:r>
+        <w:rPr>
+          <w:rFonts w:ascii="Times New Roman" w:eastAsia="Times New Roman" w:hAnsi="Times New Roman" w:cs="Times New Roman"/>
+          <w:color w:val="0070C0"/>
+          <w:sz w:val="22"/>
+          <w:szCs w:val="22"/>
+        </w:rPr>
+        <w:t>“</w:t>
+      </w:r>
+      <w:r>
+        <w:rPr>
+          <w:rFonts w:ascii="Times New Roman" w:eastAsia="Times New Roman" w:hAnsi="Times New Roman" w:cs="Times New Roman"/>
+          <w:color w:val="0070C0"/>
+          <w:sz w:val="22"/>
+          <w:szCs w:val="22"/>
+        </w:rPr>
+        <w:t>acquisition</w:t>
+      </w:r>
+      <w:r>
+        <w:rPr>
+          <w:rFonts w:ascii="Times New Roman" w:eastAsia="Times New Roman" w:hAnsi="Times New Roman" w:cs="Times New Roman"/>
+          <w:color w:val="0070C0"/>
+          <w:sz w:val="22"/>
+          <w:szCs w:val="22"/>
+        </w:rPr>
+        <w:t>”</w:t>
+      </w:r>
+      <w:r>
+        <w:rPr>
+          <w:rFonts w:ascii="Times New Roman" w:eastAsia="Times New Roman" w:hAnsi="Times New Roman" w:cs="Times New Roman"/>
+          <w:color w:val="0070C0"/>
+          <w:sz w:val="22"/>
+          <w:szCs w:val="22"/>
+        </w:rPr>
+        <w:t xml:space="preserve"> and the subsets of 110 trials a </w:t>
+      </w:r>
+      <w:r>
+        <w:rPr>
+          <w:rFonts w:ascii="Times New Roman" w:eastAsia="Times New Roman" w:hAnsi="Times New Roman" w:cs="Times New Roman"/>
+          <w:color w:val="0070C0"/>
+          <w:sz w:val="22"/>
+          <w:szCs w:val="22"/>
+        </w:rPr>
+        <w:t>“</w:t>
+      </w:r>
+      <w:r>
+        <w:rPr>
+          <w:rFonts w:ascii="Times New Roman" w:eastAsia="Times New Roman" w:hAnsi="Times New Roman" w:cs="Times New Roman"/>
+          <w:color w:val="0070C0"/>
+          <w:sz w:val="22"/>
+          <w:szCs w:val="22"/>
+        </w:rPr>
+        <w:t>block</w:t>
+      </w:r>
+      <w:r>
+        <w:rPr>
+          <w:rFonts w:ascii="Times New Roman" w:eastAsia="Times New Roman" w:hAnsi="Times New Roman" w:cs="Times New Roman"/>
+          <w:color w:val="0070C0"/>
+          <w:sz w:val="22"/>
+          <w:szCs w:val="22"/>
+        </w:rPr>
+        <w:t>”</w:t>
+      </w:r>
+      <w:r>
+        <w:rPr>
+          <w:rFonts w:ascii="Times New Roman" w:eastAsia="Times New Roman" w:hAnsi="Times New Roman" w:cs="Times New Roman"/>
+          <w:color w:val="0070C0"/>
+          <w:sz w:val="22"/>
+          <w:szCs w:val="22"/>
+        </w:rPr>
+        <w:t xml:space="preserve">. </w:t>
+      </w:r>
+      <w:r>
+        <w:rPr>
+          <w:rFonts w:ascii="Times New Roman" w:eastAsia="Times New Roman" w:hAnsi="Times New Roman" w:cs="Times New Roman"/>
+          <w:color w:val="0070C0"/>
+          <w:sz w:val="22"/>
+          <w:szCs w:val="22"/>
+        </w:rPr>
+        <w:t xml:space="preserve">Taking the </w:t>
+      </w:r>
+      <w:r>
+        <w:rPr>
+          <w:rFonts w:ascii="Times New Roman" w:eastAsia="Times New Roman" w:hAnsi="Times New Roman" w:cs="Times New Roman"/>
+          <w:color w:val="0070C0"/>
+          <w:sz w:val="22"/>
+          <w:szCs w:val="22"/>
+        </w:rPr>
+        <w:t>reviewer</w:t>
+      </w:r>
+      <w:r>
+        <w:rPr>
+          <w:rFonts w:ascii="Times New Roman" w:eastAsia="Times New Roman" w:hAnsi="Times New Roman" w:cs="Times New Roman"/>
+          <w:color w:val="0070C0"/>
+          <w:sz w:val="22"/>
+          <w:szCs w:val="22"/>
+        </w:rPr>
+        <w:t xml:space="preserve">’s suggestion, we have renamed the set of 330 trials as “blocks” and the sub-sets of 110 trials </w:t>
       </w:r>
       <w:r>
         <w:rPr>
@@ -5074,7 +5283,27 @@
           <w:szCs w:val="22"/>
           <w:shd w:val="clear" w:color="auto" w:fill="FFFFFF"/>
         </w:rPr>
-        <w:t xml:space="preserve"> this.</w:t>
+        <w:t xml:space="preserve"> this</w:t>
+      </w:r>
+      <w:r>
+        <w:rPr>
+          <w:rFonts w:ascii="Times New Roman" w:eastAsia="Times New Roman" w:hAnsi="Times New Roman" w:cs="Times New Roman"/>
+          <w:color w:val="0070C0"/>
+          <w:sz w:val="22"/>
+          <w:szCs w:val="22"/>
+          <w:shd w:val="clear" w:color="auto" w:fill="FFFFFF"/>
+        </w:rPr>
+        <w:t xml:space="preserve"> error</w:t>
+      </w:r>
+      <w:r>
+        <w:rPr>
+          <w:rFonts w:ascii="Times New Roman" w:eastAsia="Times New Roman" w:hAnsi="Times New Roman" w:cs="Times New Roman"/>
+          <w:color w:val="0070C0"/>
+          <w:sz w:val="22"/>
+          <w:szCs w:val="22"/>
+          <w:shd w:val="clear" w:color="auto" w:fill="FFFFFF"/>
+        </w:rPr>
+        <w:t>.</w:t>
       </w:r>
       <w:r>
         <w:rPr>
@@ -5164,7 +5393,29 @@
           <w:szCs w:val="22"/>
           <w:shd w:val="clear" w:color="auto" w:fill="FFFFFF"/>
         </w:rPr>
-        <w:t xml:space="preserve">according to the referee’s suggestion. </w:t>
+        <w:t xml:space="preserve">according to the </w:t>
+      </w:r>
+      <w:ins w:id="13" w:author="Vijay Singh" w:date="2021-09-05T10:50:00Z">
+        <w:r>
+          <w:rPr>
+            <w:rFonts w:ascii="Times New Roman" w:eastAsia="Times New Roman" w:hAnsi="Times New Roman" w:cs="Times New Roman"/>
+            <w:color w:val="0070C0"/>
+            <w:sz w:val="22"/>
+            <w:szCs w:val="22"/>
+            <w:shd w:val="clear" w:color="auto" w:fill="FFFFFF"/>
+          </w:rPr>
+          <w:t>reviewer</w:t>
+        </w:r>
+      </w:ins>
+      <w:r>
+        <w:rPr>
+          <w:rFonts w:ascii="Times New Roman" w:eastAsia="Times New Roman" w:hAnsi="Times New Roman" w:cs="Times New Roman"/>
+          <w:color w:val="0070C0"/>
+          <w:sz w:val="22"/>
+          <w:szCs w:val="22"/>
+          <w:shd w:val="clear" w:color="auto" w:fill="FFFFFF"/>
+        </w:rPr>
+        <w:t xml:space="preserve">’s suggestion. </w:t>
       </w:r>
       <w:r>
         <w:rPr>
@@ -5565,7 +5816,7 @@
       <w:pPr>
         <w:rPr>
           <w:rFonts w:ascii="Times New Roman" w:eastAsia="Times New Roman" w:hAnsi="Times New Roman" w:cs="Times New Roman"/>
-          <w:color w:val="FF0000"/>
+          <w:color w:val="0070C0"/>
           <w:sz w:val="22"/>
           <w:szCs w:val="22"/>
           <w:shd w:val="clear" w:color="auto" w:fill="FFFFFF"/>
@@ -5595,7 +5846,7 @@
         </w:rPr>
         <w:t xml:space="preserve">Again, easy to handle.  But a little funny that the reviewer asks for a shorter explanation of TSD, in the context of kvetching generally about us being too telegraphic.  </w:t>
       </w:r>
-      <w:commentRangeStart w:id="13"/>
+      <w:commentRangeStart w:id="14"/>
       <w:r>
         <w:rPr>
           <w:rFonts w:ascii="Times New Roman" w:eastAsia="Times New Roman" w:hAnsi="Times New Roman" w:cs="Times New Roman"/>
@@ -5608,12 +5859,12 @@
         </w:rPr>
         <w:t>I’m not sure we want to shorten.</w:t>
       </w:r>
-      <w:commentRangeEnd w:id="13"/>
+      <w:commentRangeEnd w:id="14"/>
       <w:r>
         <w:rPr>
           <w:rStyle w:val="CommentReference"/>
         </w:rPr>
-        <w:commentReference w:id="13"/>
+        <w:commentReference w:id="14"/>
       </w:r>
       <w:r>
         <w:rPr>
@@ -5863,196 +6114,218 @@
           <w:szCs w:val="22"/>
           <w:shd w:val="clear" w:color="auto" w:fill="FFFFFF"/>
         </w:rPr>
-        <w:t xml:space="preserve">I think the authors should try to make an effort to use the different levels of description of the experimental manipulation where appropriate: technical description (above) vs. phenomenological effect of the technical manipulation (below). Maybe just switch their order of appearance, start with intuition and then provide technical </w:t>
-      </w:r>
-      <w:commentRangeStart w:id="14"/>
-      <w:r>
-        <w:rPr>
-          <w:rFonts w:ascii="Times New Roman" w:eastAsia="Times New Roman" w:hAnsi="Times New Roman" w:cs="Times New Roman"/>
-          <w:color w:val="000000" w:themeColor="text1"/>
-          <w:sz w:val="22"/>
-          <w:szCs w:val="22"/>
-          <w:shd w:val="clear" w:color="auto" w:fill="FFFFFF"/>
-        </w:rPr>
-        <w:t>details</w:t>
-      </w:r>
-      <w:commentRangeEnd w:id="14"/>
-      <w:r>
-        <w:rPr>
-          <w:rStyle w:val="CommentReference"/>
-          <w:rFonts w:ascii="Times New Roman" w:hAnsi="Times New Roman" w:cs="Times New Roman"/>
-          <w:color w:val="000000" w:themeColor="text1"/>
-          <w:sz w:val="22"/>
-          <w:szCs w:val="22"/>
-        </w:rPr>
-        <w:commentReference w:id="14"/>
-      </w:r>
-      <w:r>
-        <w:rPr>
-          <w:rFonts w:ascii="Times New Roman" w:eastAsia="Times New Roman" w:hAnsi="Times New Roman" w:cs="Times New Roman"/>
-          <w:color w:val="000000" w:themeColor="text1"/>
-          <w:sz w:val="22"/>
-          <w:szCs w:val="22"/>
-          <w:shd w:val="clear" w:color="auto" w:fill="FFFFFF"/>
-        </w:rPr>
-        <w:t>?</w:t>
-      </w:r>
-    </w:p>
-    <w:p>
-      <w:pPr>
-        <w:rPr>
-          <w:rFonts w:ascii="Times New Roman" w:eastAsia="Times New Roman" w:hAnsi="Times New Roman" w:cs="Times New Roman"/>
-          <w:color w:val="0070C0"/>
-          <w:sz w:val="22"/>
-          <w:szCs w:val="22"/>
-          <w:shd w:val="clear" w:color="auto" w:fill="FFFFFF"/>
-        </w:rPr>
-      </w:pPr>
-    </w:p>
-    <w:p>
-      <w:pPr>
-        <w:rPr>
-          <w:rFonts w:ascii="Times New Roman" w:eastAsia="Times New Roman" w:hAnsi="Times New Roman" w:cs="Times New Roman"/>
-          <w:color w:val="0070C0"/>
-          <w:sz w:val="22"/>
-          <w:szCs w:val="22"/>
-          <w:shd w:val="clear" w:color="auto" w:fill="FFFFFF"/>
-        </w:rPr>
-      </w:pPr>
-      <w:commentRangeStart w:id="15"/>
-      <w:r>
-        <w:rPr>
-          <w:rFonts w:ascii="Times New Roman" w:eastAsia="Times New Roman" w:hAnsi="Times New Roman" w:cs="Times New Roman"/>
-          <w:i/>
-          <w:iCs/>
-          <w:color w:val="0070C0"/>
-          <w:sz w:val="22"/>
-          <w:szCs w:val="22"/>
-          <w:shd w:val="clear" w:color="auto" w:fill="FFFFFF"/>
-        </w:rPr>
-        <w:t>David:</w:t>
-      </w:r>
-      <w:r>
-        <w:rPr>
-          <w:rFonts w:ascii="Times New Roman" w:eastAsia="Times New Roman" w:hAnsi="Times New Roman" w:cs="Times New Roman"/>
-          <w:i/>
-          <w:iCs/>
-          <w:color w:val="0070C0"/>
-          <w:sz w:val="22"/>
-          <w:szCs w:val="22"/>
-          <w:shd w:val="clear" w:color="auto" w:fill="FFFFFF"/>
+        <w:t xml:space="preserve">I think the authors should try to make an effort to use the different levels of description of the experimental manipulation where appropriate: technical description (above) vs. phenomenological effect of the technical manipulation (below). Maybe just switch their order of appearance, start with </w:t>
+      </w:r>
+      <w:proofErr w:type="gramStart"/>
+      <w:r>
+        <w:rPr>
+          <w:rFonts w:ascii="Times New Roman" w:eastAsia="Times New Roman" w:hAnsi="Times New Roman" w:cs="Times New Roman"/>
+          <w:color w:val="000000" w:themeColor="text1"/>
+          <w:sz w:val="22"/>
+          <w:szCs w:val="22"/>
+          <w:shd w:val="clear" w:color="auto" w:fill="FFFFFF"/>
+        </w:rPr>
+        <w:t>intuition</w:t>
+      </w:r>
+      <w:proofErr w:type="gramEnd"/>
+      <w:r>
+        <w:rPr>
+          <w:rFonts w:ascii="Times New Roman" w:eastAsia="Times New Roman" w:hAnsi="Times New Roman" w:cs="Times New Roman"/>
+          <w:color w:val="000000" w:themeColor="text1"/>
+          <w:sz w:val="22"/>
+          <w:szCs w:val="22"/>
+          <w:shd w:val="clear" w:color="auto" w:fill="FFFFFF"/>
+        </w:rPr>
+        <w:t xml:space="preserve"> and then provide technical details?</w:t>
+      </w:r>
+    </w:p>
+    <w:p>
+      <w:pPr>
+        <w:rPr>
+          <w:rFonts w:ascii="Times New Roman" w:eastAsia="Times New Roman" w:hAnsi="Times New Roman" w:cs="Times New Roman"/>
+          <w:color w:val="4472C4" w:themeColor="accent1"/>
+          <w:sz w:val="22"/>
+          <w:szCs w:val="22"/>
+        </w:rPr>
+      </w:pPr>
+      <w:r>
+        <w:rPr>
+          <w:rFonts w:ascii="Times New Roman" w:eastAsia="Times New Roman" w:hAnsi="Times New Roman" w:cs="Times New Roman"/>
+          <w:color w:val="4472C4" w:themeColor="accent1"/>
+          <w:sz w:val="22"/>
+          <w:szCs w:val="22"/>
+        </w:rPr>
+        <w:br/>
+      </w:r>
+      <w:r>
+        <w:rPr>
+          <w:rFonts w:ascii="Times New Roman" w:eastAsia="Times New Roman" w:hAnsi="Times New Roman" w:cs="Times New Roman"/>
+          <w:color w:val="4472C4" w:themeColor="accent1"/>
+          <w:sz w:val="22"/>
+          <w:szCs w:val="22"/>
+        </w:rPr>
+        <w:t xml:space="preserve">Thank you for these comments. We have reorganized the manuscript and edited various sections to </w:t>
+      </w:r>
+      <w:r>
+        <w:rPr>
+          <w:rFonts w:ascii="Times New Roman" w:eastAsia="Times New Roman" w:hAnsi="Times New Roman" w:cs="Times New Roman"/>
+          <w:color w:val="4472C4" w:themeColor="accent1"/>
+          <w:sz w:val="22"/>
+          <w:szCs w:val="22"/>
+        </w:rPr>
+        <w:t xml:space="preserve">improve clarity. </w:t>
+      </w:r>
+      <w:r>
+        <w:rPr>
+          <w:rFonts w:ascii="Times New Roman" w:eastAsia="Times New Roman" w:hAnsi="Times New Roman" w:cs="Times New Roman"/>
+          <w:color w:val="4472C4" w:themeColor="accent1"/>
+          <w:sz w:val="22"/>
+          <w:szCs w:val="22"/>
+        </w:rPr>
+        <w:t>Specifically, for the points mentioned in the comments above:</w:t>
+      </w:r>
+    </w:p>
+    <w:p>
+      <w:pPr>
+        <w:rPr>
+          <w:rFonts w:ascii="Times New Roman" w:eastAsia="Times New Roman" w:hAnsi="Times New Roman" w:cs="Times New Roman"/>
+          <w:color w:val="4472C4" w:themeColor="accent1"/>
+          <w:sz w:val="22"/>
+          <w:szCs w:val="22"/>
+        </w:rPr>
+      </w:pPr>
+    </w:p>
+    <w:p>
+      <w:pPr>
+        <w:pStyle w:val="ListParagraph"/>
+        <w:numPr>
+          <w:ilvl w:val="0"/>
+          <w:numId w:val="2"/>
+        </w:numPr>
+        <w:rPr>
+          <w:rFonts w:ascii="Times New Roman" w:eastAsia="Times New Roman" w:hAnsi="Times New Roman" w:cs="Times New Roman"/>
+          <w:color w:val="FF0000"/>
+          <w:sz w:val="22"/>
+          <w:szCs w:val="22"/>
+        </w:rPr>
+      </w:pPr>
+      <w:r>
+        <w:rPr>
+          <w:rFonts w:ascii="Times New Roman" w:eastAsia="Times New Roman" w:hAnsi="Times New Roman" w:cs="Times New Roman"/>
+          <w:color w:val="4472C4" w:themeColor="accent1"/>
+          <w:sz w:val="22"/>
+          <w:szCs w:val="22"/>
+        </w:rPr>
+        <w:t>We have added the following sentences in the sub-section “</w:t>
+      </w:r>
+      <w:r>
+        <w:rPr>
+          <w:rStyle w:val="None"/>
+          <w:rFonts w:ascii="Times New Roman" w:hAnsi="Times New Roman"/>
+          <w:color w:val="4472C4" w:themeColor="accent1"/>
+          <w:sz w:val="22"/>
+          <w:szCs w:val="22"/>
+        </w:rPr>
+        <w:t>Reflectance and Illumination Spectra</w:t>
+      </w:r>
+      <w:r>
+        <w:rPr>
+          <w:rFonts w:ascii="Times New Roman" w:eastAsia="Times New Roman" w:hAnsi="Times New Roman" w:cs="Times New Roman"/>
+          <w:color w:val="4472C4" w:themeColor="accent1"/>
+          <w:sz w:val="22"/>
+          <w:szCs w:val="22"/>
+        </w:rPr>
+        <w:t>”</w:t>
+      </w:r>
+      <w:r>
+        <w:rPr>
+          <w:rFonts w:ascii="Times New Roman" w:eastAsia="Times New Roman" w:hAnsi="Times New Roman" w:cs="Times New Roman"/>
+          <w:color w:val="4472C4" w:themeColor="accent1"/>
+          <w:sz w:val="22"/>
+          <w:szCs w:val="22"/>
+        </w:rPr>
+        <w:t xml:space="preserve"> to </w:t>
+      </w:r>
+      <w:r>
+        <w:rPr>
+          <w:rFonts w:ascii="Times New Roman" w:eastAsia="Times New Roman" w:hAnsi="Times New Roman" w:cs="Times New Roman"/>
+          <w:color w:val="4472C4" w:themeColor="accent1"/>
+          <w:sz w:val="22"/>
+          <w:szCs w:val="22"/>
+        </w:rPr>
+        <w:t>provide</w:t>
+      </w:r>
+      <w:r>
+        <w:rPr>
+          <w:rFonts w:ascii="Times New Roman" w:eastAsia="Times New Roman" w:hAnsi="Times New Roman" w:cs="Times New Roman"/>
+          <w:color w:val="4472C4" w:themeColor="accent1"/>
+          <w:sz w:val="22"/>
+          <w:szCs w:val="22"/>
         </w:rPr>
         <w:t xml:space="preserve"> </w:t>
       </w:r>
       <w:r>
         <w:rPr>
           <w:rFonts w:ascii="Times New Roman" w:eastAsia="Times New Roman" w:hAnsi="Times New Roman" w:cs="Times New Roman"/>
-          <w:i/>
-          <w:iCs/>
-          <w:color w:val="0070C0"/>
-          <w:sz w:val="22"/>
-          <w:szCs w:val="22"/>
-          <w:shd w:val="clear" w:color="auto" w:fill="FFFFFF"/>
-        </w:rPr>
-        <w:t>I’m not sure I’m completely following all of these little points, but they all amount to requests for increased clarity and should be easy to address.</w:t>
-      </w:r>
-    </w:p>
-    <w:p>
-      <w:pPr>
-        <w:rPr>
-          <w:rFonts w:ascii="Times New Roman" w:eastAsia="Times New Roman" w:hAnsi="Times New Roman" w:cs="Times New Roman"/>
-          <w:i/>
-          <w:iCs/>
-          <w:color w:val="0070C0"/>
-          <w:sz w:val="22"/>
-          <w:szCs w:val="22"/>
-          <w:shd w:val="clear" w:color="auto" w:fill="FFFFFF"/>
-        </w:rPr>
-      </w:pPr>
-      <w:r>
-        <w:rPr>
-          <w:rFonts w:ascii="Times New Roman" w:eastAsia="Times New Roman" w:hAnsi="Times New Roman" w:cs="Times New Roman"/>
-          <w:i/>
-          <w:iCs/>
-          <w:color w:val="0070C0"/>
-          <w:sz w:val="22"/>
-          <w:szCs w:val="22"/>
-          <w:shd w:val="clear" w:color="auto" w:fill="FFFFFF"/>
-        </w:rPr>
-        <w:t xml:space="preserve">[[[JDB: </w:t>
-      </w:r>
-    </w:p>
-    <w:p>
-      <w:pPr>
-        <w:rPr>
-          <w:rFonts w:ascii="Times New Roman" w:eastAsia="Times New Roman" w:hAnsi="Times New Roman" w:cs="Times New Roman"/>
-          <w:i/>
-          <w:iCs/>
-          <w:color w:val="0070C0"/>
-          <w:sz w:val="22"/>
-          <w:szCs w:val="22"/>
-          <w:shd w:val="clear" w:color="auto" w:fill="FFFFFF"/>
-        </w:rPr>
-      </w:pPr>
-      <w:r>
-        <w:rPr>
-          <w:rFonts w:ascii="Times New Roman" w:eastAsia="Times New Roman" w:hAnsi="Times New Roman" w:cs="Times New Roman"/>
-          <w:i/>
-          <w:iCs/>
-          <w:color w:val="0070C0"/>
-          <w:sz w:val="22"/>
-          <w:szCs w:val="22"/>
-          <w:shd w:val="clear" w:color="auto" w:fill="FFFFFF"/>
-        </w:rPr>
-        <w:t xml:space="preserve">A1: We sample from a model of the natural reflectance database to approximate the reflectance spectra of surfaces that occur in the real world. </w:t>
-      </w:r>
-    </w:p>
-    <w:p>
-      <w:pPr>
-        <w:rPr>
-          <w:rFonts w:ascii="Times New Roman" w:eastAsia="Times New Roman" w:hAnsi="Times New Roman" w:cs="Times New Roman"/>
-          <w:i/>
-          <w:iCs/>
-          <w:color w:val="0070C0"/>
-          <w:sz w:val="22"/>
-          <w:szCs w:val="22"/>
-          <w:shd w:val="clear" w:color="auto" w:fill="FFFFFF"/>
-        </w:rPr>
-      </w:pPr>
-      <w:r>
-        <w:rPr>
-          <w:rFonts w:ascii="Times New Roman" w:eastAsia="Times New Roman" w:hAnsi="Times New Roman" w:cs="Times New Roman"/>
-          <w:i/>
-          <w:iCs/>
-          <w:color w:val="0070C0"/>
-          <w:sz w:val="22"/>
-          <w:szCs w:val="22"/>
-          <w:shd w:val="clear" w:color="auto" w:fill="FFFFFF"/>
-        </w:rPr>
-        <w:t>A2: The reviewer is correct in his/her description of the effect of the covariance scalar. We have taken the suggestion to provide both a technical description and plain-English description of the effect of the manipulation.</w:t>
-      </w:r>
-    </w:p>
-    <w:p>
-      <w:pPr>
+          <w:color w:val="4472C4" w:themeColor="accent1"/>
+          <w:sz w:val="22"/>
+          <w:szCs w:val="22"/>
+        </w:rPr>
+        <w:t xml:space="preserve">more </w:t>
+      </w:r>
+      <w:r>
+        <w:rPr>
+          <w:rFonts w:ascii="Times New Roman" w:eastAsia="Times New Roman" w:hAnsi="Times New Roman" w:cs="Times New Roman"/>
+          <w:color w:val="4472C4" w:themeColor="accent1"/>
+          <w:sz w:val="22"/>
+          <w:szCs w:val="22"/>
+        </w:rPr>
+        <w:t xml:space="preserve">information about the dimensionality of the </w:t>
+      </w:r>
+      <w:r>
+        <w:rPr>
+          <w:rFonts w:ascii="Times New Roman" w:eastAsia="Times New Roman" w:hAnsi="Times New Roman" w:cs="Times New Roman"/>
+          <w:color w:val="4472C4" w:themeColor="accent1"/>
+          <w:sz w:val="22"/>
+          <w:szCs w:val="22"/>
+        </w:rPr>
+        <w:t xml:space="preserve">surface measurement </w:t>
+      </w:r>
+      <w:r>
+        <w:rPr>
+          <w:rFonts w:ascii="Times New Roman" w:eastAsia="Times New Roman" w:hAnsi="Times New Roman" w:cs="Times New Roman"/>
+          <w:color w:val="4472C4" w:themeColor="accent1"/>
+          <w:sz w:val="22"/>
+          <w:szCs w:val="22"/>
+        </w:rPr>
+        <w:t>dataset</w:t>
+      </w:r>
+      <w:r>
+        <w:rPr>
+          <w:rFonts w:ascii="Times New Roman" w:eastAsia="Times New Roman" w:hAnsi="Times New Roman" w:cs="Times New Roman"/>
+          <w:color w:val="4472C4" w:themeColor="accent1"/>
+          <w:sz w:val="22"/>
+          <w:szCs w:val="22"/>
+        </w:rPr>
+        <w:t>s</w:t>
+      </w:r>
+      <w:r>
+        <w:rPr>
+          <w:rFonts w:ascii="Times New Roman" w:eastAsia="Times New Roman" w:hAnsi="Times New Roman" w:cs="Times New Roman"/>
+          <w:color w:val="4472C4" w:themeColor="accent1"/>
+          <w:sz w:val="22"/>
+          <w:szCs w:val="22"/>
+        </w:rPr>
+        <w:t>.</w:t>
+      </w:r>
+      <w:r>
         <w:rPr>
           <w:rFonts w:ascii="Times New Roman" w:eastAsia="Times New Roman" w:hAnsi="Times New Roman" w:cs="Times New Roman"/>
           <w:color w:val="FF0000"/>
           <w:sz w:val="22"/>
           <w:szCs w:val="22"/>
-          <w:shd w:val="clear" w:color="auto" w:fill="FFFFFF"/>
-        </w:rPr>
-      </w:pPr>
-      <w:r>
-        <w:rPr>
-          <w:rFonts w:ascii="Times New Roman" w:eastAsia="Times New Roman" w:hAnsi="Times New Roman" w:cs="Times New Roman"/>
-          <w:i/>
-          <w:iCs/>
-          <w:color w:val="0070C0"/>
-          <w:sz w:val="22"/>
-          <w:szCs w:val="22"/>
-          <w:shd w:val="clear" w:color="auto" w:fill="FFFFFF"/>
-        </w:rPr>
-        <w:t>]]]</w:t>
+        </w:rPr>
+        <w:br/>
       </w:r>
       <w:r>
         <w:rPr>
@@ -6063,22 +6336,382 @@
         </w:rPr>
         <w:br/>
       </w:r>
-      <w:commentRangeEnd w:id="15"/>
-      <w:r>
-        <w:rPr>
-          <w:rStyle w:val="CommentReference"/>
-        </w:rPr>
-        <w:commentReference w:id="15"/>
-      </w:r>
-      <w:r>
+      <w:r>
+        <w:rPr>
+          <w:rStyle w:val="None"/>
+          <w:rFonts w:ascii="Times New Roman" w:hAnsi="Times New Roman"/>
+          <w:color w:val="70AD47" w:themeColor="accent6"/>
+          <w:sz w:val="22"/>
+          <w:szCs w:val="22"/>
+        </w:rPr>
+        <w:t>We used</w:t>
+      </w:r>
+      <w:r>
+        <w:rPr>
+          <w:rFonts w:ascii="Times New Roman" w:hAnsi="Times New Roman"/>
+          <w:color w:val="70AD47" w:themeColor="accent6"/>
+          <w:sz w:val="22"/>
+          <w:szCs w:val="22"/>
+        </w:rPr>
+        <w:t xml:space="preserve"> two datasets of natural surface reflectance functions </w:t>
+      </w:r>
+      <w:r>
+        <w:rPr>
+          <w:rFonts w:ascii="Times New Roman" w:hAnsi="Times New Roman"/>
+          <w:color w:val="70AD47" w:themeColor="accent6"/>
+          <w:sz w:val="22"/>
+          <w:szCs w:val="22"/>
+        </w:rPr>
+        <w:fldChar w:fldCharType="begin"/>
+      </w:r>
+      <w:r>
+        <w:rPr>
+          <w:rFonts w:ascii="Times New Roman" w:hAnsi="Times New Roman"/>
+          <w:color w:val="70AD47" w:themeColor="accent6"/>
+          <w:sz w:val="22"/>
+          <w:szCs w:val="22"/>
+        </w:rPr>
+        <w:instrText xml:space="preserve"> ADDIN EN.CITE &lt;EndNote&gt;&lt;Cite&gt;&lt;Author&gt;Kelly&lt;/Author&gt;&lt;Year&gt;1943&lt;/Year&gt;&lt;RecNum&gt;35&lt;/RecNum&gt;&lt;DisplayText&gt;(Kelly, Gibson, &amp;amp; Nickerson, 1943; Vrhel, Gershon, &amp;amp; Iwan, 1994)&lt;/DisplayText&gt;&lt;record&gt;&lt;rec-number&gt;35&lt;/rec-number&gt;&lt;foreign-keys&gt;&lt;key app="EN" db-id="zr5fzd222xvvdvewxvlv0eemp5f5rezev9p2" timestamp="1620224998"&gt;35&lt;/key&gt;&lt;/foreign-keys&gt;&lt;ref-type name="Journal Article"&gt;17&lt;/ref-type&gt;&lt;contributors&gt;&lt;authors&gt;&lt;author&gt;Kelly, K. L.&lt;/author&gt;&lt;author&gt;Gibson, K. S.&lt;/author&gt;&lt;author&gt;Nickerson, D.&lt;/author&gt;&lt;/authors&gt;&lt;/contributors&gt;&lt;titles&gt;&lt;title&gt;Tristimulus specification of the Munsell book of color from spectrophoto-metric measurements.&lt;/title&gt;&lt;secondary-title&gt;Journal of the Optical Society of America&lt;/secondary-title&gt;&lt;/titles&gt;&lt;periodical&gt;&lt;full-title&gt;Journal of the Optical Society of America&lt;/full-title&gt;&lt;/periodical&gt;&lt;pages&gt;355-376&lt;/pages&gt;&lt;volume&gt;33&lt;/volume&gt;&lt;number&gt;7&lt;/number&gt;&lt;dates&gt;&lt;year&gt;1943&lt;/year&gt;&lt;/dates&gt;&lt;urls&gt;&lt;/urls&gt;&lt;/record&gt;&lt;/Cite&gt;&lt;Cite&gt;&lt;Author&gt;Vrhel&lt;/Author&gt;&lt;Year&gt;1994&lt;/Year&gt;&lt;RecNum&gt;36&lt;/RecNum&gt;&lt;record&gt;&lt;rec-number&gt;36&lt;/rec-number&gt;&lt;foreign-keys&gt;&lt;key app="EN" db-id="zr5fzd222xvvdvewxvlv0eemp5f5rezev9p2" timestamp="1620224998"&gt;36&lt;/key&gt;&lt;/foreign-keys&gt;&lt;ref-type name="Journal Article"&gt;17&lt;/ref-type&gt;&lt;contributors&gt;&lt;authors&gt;&lt;author&gt;Vrhel, M. J.&lt;/author&gt;&lt;author&gt;Gershon, R.&lt;/author&gt;&lt;author&gt;Iwan, L. S.&lt;/author&gt;&lt;/authors&gt;&lt;/contributors&gt;&lt;titles&gt;&lt;title&gt;Measurement and analysis of object reflectance spectra&lt;/title&gt;&lt;secondary-title&gt;Color Research &amp;amp; Application&lt;/secondary-title&gt;&lt;/titles&gt;&lt;periodical&gt;&lt;full-title&gt;Color Research &amp;amp; Application&lt;/full-title&gt;&lt;/periodical&gt;&lt;pages&gt;4-9&lt;/pages&gt;&lt;volume&gt;19&lt;/volume&gt;&lt;number&gt;1&lt;/number&gt;&lt;dates&gt;&lt;year&gt;1994&lt;/year&gt;&lt;/dates&gt;&lt;urls&gt;&lt;/urls&gt;&lt;/record&gt;&lt;/Cite&gt;&lt;/EndNote&gt;</w:instrText>
+      </w:r>
+      <w:r>
+        <w:rPr>
+          <w:rFonts w:ascii="Times New Roman" w:hAnsi="Times New Roman"/>
+          <w:color w:val="70AD47" w:themeColor="accent6"/>
+          <w:sz w:val="22"/>
+          <w:szCs w:val="22"/>
+        </w:rPr>
+        <w:fldChar w:fldCharType="separate"/>
+      </w:r>
+      <w:r>
+        <w:rPr>
+          <w:rFonts w:ascii="Times New Roman" w:hAnsi="Times New Roman"/>
+          <w:noProof/>
+          <w:color w:val="70AD47" w:themeColor="accent6"/>
+          <w:sz w:val="22"/>
+          <w:szCs w:val="22"/>
+        </w:rPr>
+        <w:t>(Kelly, Gibson, &amp; Nickerson, 1943; Vrhel, Gershon, &amp; Iwan, 1994)</w:t>
+      </w:r>
+      <w:r>
+        <w:rPr>
+          <w:rFonts w:ascii="Times New Roman" w:hAnsi="Times New Roman"/>
+          <w:color w:val="70AD47" w:themeColor="accent6"/>
+          <w:sz w:val="22"/>
+          <w:szCs w:val="22"/>
+        </w:rPr>
+        <w:fldChar w:fldCharType="end"/>
+      </w:r>
+      <w:r>
+        <w:rPr>
+          <w:rFonts w:ascii="Times New Roman" w:hAnsi="Times New Roman"/>
+          <w:color w:val="70AD47" w:themeColor="accent6"/>
+          <w:sz w:val="22"/>
+          <w:szCs w:val="22"/>
+        </w:rPr>
+        <w:t xml:space="preserve"> containing 632 surface reflectance measurements in total. The Munsell dataset has 462 spectral measurements, each spectrum measured in the wavelength range 380nm to 780nm spaced by 5nm </w:t>
+      </w:r>
+      <w:r>
+        <w:rPr>
+          <w:rFonts w:ascii="Times New Roman" w:hAnsi="Times New Roman"/>
+          <w:color w:val="70AD47" w:themeColor="accent6"/>
+          <w:sz w:val="22"/>
+          <w:szCs w:val="22"/>
+        </w:rPr>
+        <w:fldChar w:fldCharType="begin"/>
+      </w:r>
+      <w:r>
+        <w:rPr>
+          <w:rFonts w:ascii="Times New Roman" w:hAnsi="Times New Roman"/>
+          <w:color w:val="70AD47" w:themeColor="accent6"/>
+          <w:sz w:val="22"/>
+          <w:szCs w:val="22"/>
+        </w:rPr>
+        <w:instrText xml:space="preserve"> ADDIN EN.CITE &lt;EndNote&gt;&lt;Cite&gt;&lt;Author&gt;Kelly&lt;/Author&gt;&lt;Year&gt;1943&lt;/Year&gt;&lt;RecNum&gt;35&lt;/RecNum&gt;&lt;DisplayText&gt;(Kelly, Gibson, &amp;amp; Nickerson, 1943)&lt;/DisplayText&gt;&lt;record&gt;&lt;rec-number&gt;35&lt;/rec-number&gt;&lt;foreign-keys&gt;&lt;key app="EN" db-id="zr5fzd222xvvdvewxvlv0eemp5f5rezev9p2" timestamp="1620224998"&gt;35&lt;/key&gt;&lt;/foreign-keys&gt;&lt;ref-type name="Journal Article"&gt;17&lt;/ref-type&gt;&lt;contributors&gt;&lt;authors&gt;&lt;author&gt;Kelly, K. L.&lt;/author&gt;&lt;author&gt;Gibson, K. S.&lt;/author&gt;&lt;author&gt;Nickerson, D.&lt;/author&gt;&lt;/authors&gt;&lt;/contributors&gt;&lt;titles&gt;&lt;title&gt;Tristimulus specification of the Munsell book of color from spectrophoto-metric measurements.&lt;/title&gt;&lt;secondary-title&gt;Journal of the Optical Society of America&lt;/secondary-title&gt;&lt;/titles&gt;&lt;periodical&gt;&lt;full-title&gt;Journal of the Optical Society of America&lt;/full-title&gt;&lt;/periodical&gt;&lt;pages&gt;355-376&lt;/pages&gt;&lt;volume&gt;33&lt;/volume&gt;&lt;number&gt;7&lt;/number&gt;&lt;dates&gt;&lt;year&gt;1943&lt;/year&gt;&lt;/dates&gt;&lt;urls&gt;&lt;/urls&gt;&lt;/record&gt;&lt;/Cite&gt;&lt;/EndNote&gt;</w:instrText>
+      </w:r>
+      <w:r>
+        <w:rPr>
+          <w:rFonts w:ascii="Times New Roman" w:hAnsi="Times New Roman"/>
+          <w:color w:val="70AD47" w:themeColor="accent6"/>
+          <w:sz w:val="22"/>
+          <w:szCs w:val="22"/>
+        </w:rPr>
+        <w:fldChar w:fldCharType="separate"/>
+      </w:r>
+      <w:r>
+        <w:rPr>
+          <w:rFonts w:ascii="Times New Roman" w:hAnsi="Times New Roman"/>
+          <w:noProof/>
+          <w:color w:val="70AD47" w:themeColor="accent6"/>
+          <w:sz w:val="22"/>
+          <w:szCs w:val="22"/>
+        </w:rPr>
+        <w:t>(Kelly, Gibson, &amp; Nickerson, 1943)</w:t>
+      </w:r>
+      <w:r>
+        <w:rPr>
+          <w:rFonts w:ascii="Times New Roman" w:hAnsi="Times New Roman"/>
+          <w:color w:val="70AD47" w:themeColor="accent6"/>
+          <w:sz w:val="22"/>
+          <w:szCs w:val="22"/>
+        </w:rPr>
+        <w:fldChar w:fldCharType="end"/>
+      </w:r>
+      <w:r>
+        <w:rPr>
+          <w:rFonts w:ascii="Times New Roman" w:hAnsi="Times New Roman"/>
+          <w:color w:val="70AD47" w:themeColor="accent6"/>
+          <w:sz w:val="22"/>
+          <w:szCs w:val="22"/>
+        </w:rPr>
+        <w:t xml:space="preserve">. The </w:t>
+      </w:r>
+      <w:proofErr w:type="spellStart"/>
+      <w:r>
+        <w:rPr>
+          <w:rFonts w:ascii="Times New Roman" w:hAnsi="Times New Roman"/>
+          <w:color w:val="70AD47" w:themeColor="accent6"/>
+          <w:sz w:val="22"/>
+          <w:szCs w:val="22"/>
+        </w:rPr>
+        <w:t>Vrhel</w:t>
+      </w:r>
+      <w:proofErr w:type="spellEnd"/>
+      <w:r>
+        <w:rPr>
+          <w:rFonts w:ascii="Times New Roman" w:hAnsi="Times New Roman"/>
+          <w:color w:val="70AD47" w:themeColor="accent6"/>
+          <w:sz w:val="22"/>
+          <w:szCs w:val="22"/>
+        </w:rPr>
+        <w:t xml:space="preserve"> dataset has 170 spectral measurements, each spectrum measured in the wavelength range 390nm to 730nm spaced by 2nm </w:t>
+      </w:r>
+      <w:r>
+        <w:rPr>
+          <w:rFonts w:ascii="Times New Roman" w:hAnsi="Times New Roman"/>
+          <w:color w:val="70AD47" w:themeColor="accent6"/>
+          <w:sz w:val="22"/>
+          <w:szCs w:val="22"/>
+        </w:rPr>
+        <w:fldChar w:fldCharType="begin"/>
+      </w:r>
+      <w:r>
+        <w:rPr>
+          <w:rFonts w:ascii="Times New Roman" w:hAnsi="Times New Roman"/>
+          <w:color w:val="70AD47" w:themeColor="accent6"/>
+          <w:sz w:val="22"/>
+          <w:szCs w:val="22"/>
+        </w:rPr>
+        <w:instrText xml:space="preserve"> ADDIN EN.CITE &lt;EndNote&gt;&lt;Cite&gt;&lt;Author&gt;Vrhel&lt;/Author&gt;&lt;Year&gt;1994&lt;/Year&gt;&lt;RecNum&gt;36&lt;/RecNum&gt;&lt;DisplayText&gt;(Vrhel, Gershon, &amp;amp; Iwan, 1994)&lt;/DisplayText&gt;&lt;record&gt;&lt;rec-number&gt;36&lt;/rec-number&gt;&lt;foreign-keys&gt;&lt;key app="EN" db-id="zr5fzd222xvvdvewxvlv0eemp5f5rezev9p2" timestamp="1620224998"&gt;36&lt;/key&gt;&lt;/foreign-keys&gt;&lt;ref-type name="Journal Article"&gt;17&lt;/ref-type&gt;&lt;contributors&gt;&lt;authors&gt;&lt;author&gt;Vrhel, M. J.&lt;/author&gt;&lt;author&gt;Gershon, R.&lt;/author&gt;&lt;author&gt;Iwan, L. S.&lt;/author&gt;&lt;/authors&gt;&lt;/contributors&gt;&lt;titles&gt;&lt;title&gt;Measurement and analysis of object reflectance spectra&lt;/title&gt;&lt;secondary-title&gt;Color Research &amp;amp; Application&lt;/secondary-title&gt;&lt;/titles&gt;&lt;periodical&gt;&lt;full-title&gt;Color Research &amp;amp; Application&lt;/full-title&gt;&lt;/periodical&gt;&lt;pages&gt;4-9&lt;/pages&gt;&lt;volume&gt;19&lt;/volume&gt;&lt;number&gt;1&lt;/number&gt;&lt;dates&gt;&lt;year&gt;1994&lt;/year&gt;&lt;/dates&gt;&lt;urls&gt;&lt;/urls&gt;&lt;/record&gt;&lt;/Cite&gt;&lt;/EndNote&gt;</w:instrText>
+      </w:r>
+      <w:r>
+        <w:rPr>
+          <w:rFonts w:ascii="Times New Roman" w:hAnsi="Times New Roman"/>
+          <w:color w:val="70AD47" w:themeColor="accent6"/>
+          <w:sz w:val="22"/>
+          <w:szCs w:val="22"/>
+        </w:rPr>
+        <w:fldChar w:fldCharType="separate"/>
+      </w:r>
+      <w:r>
+        <w:rPr>
+          <w:rFonts w:ascii="Times New Roman" w:hAnsi="Times New Roman"/>
+          <w:noProof/>
+          <w:color w:val="70AD47" w:themeColor="accent6"/>
+          <w:sz w:val="22"/>
+          <w:szCs w:val="22"/>
+        </w:rPr>
+        <w:t>(Vrhel, Gershon, &amp; Iwan, 1994)</w:t>
+      </w:r>
+      <w:r>
+        <w:rPr>
+          <w:rFonts w:ascii="Times New Roman" w:hAnsi="Times New Roman"/>
+          <w:color w:val="70AD47" w:themeColor="accent6"/>
+          <w:sz w:val="22"/>
+          <w:szCs w:val="22"/>
+        </w:rPr>
+        <w:fldChar w:fldCharType="end"/>
+      </w:r>
+      <w:r>
+        <w:rPr>
+          <w:rFonts w:ascii="Times New Roman" w:hAnsi="Times New Roman"/>
+          <w:color w:val="70AD47" w:themeColor="accent6"/>
+          <w:sz w:val="22"/>
+          <w:szCs w:val="22"/>
+        </w:rPr>
+        <w:t>. We resampled the combined dataset to 31 evenly spaced wavelength between 400nm and 700nm.</w:t>
+      </w:r>
+      <w:r>
+        <w:rPr>
+          <w:rFonts w:ascii="Times New Roman" w:hAnsi="Times New Roman"/>
+          <w:color w:val="70AD47" w:themeColor="accent6"/>
+          <w:sz w:val="22"/>
+          <w:szCs w:val="22"/>
+        </w:rPr>
+        <w:br/>
+      </w:r>
+    </w:p>
+    <w:p>
+      <w:pPr>
+        <w:pStyle w:val="ListParagraph"/>
+        <w:numPr>
+          <w:ilvl w:val="0"/>
+          <w:numId w:val="2"/>
+        </w:numPr>
+        <w:rPr>
+          <w:rFonts w:ascii="Times New Roman" w:eastAsia="Times New Roman" w:hAnsi="Times New Roman" w:cs="Times New Roman"/>
+          <w:color w:val="4472C4" w:themeColor="accent1"/>
+          <w:sz w:val="22"/>
+          <w:szCs w:val="22"/>
+        </w:rPr>
+      </w:pPr>
+      <w:r>
+        <w:rPr>
+          <w:rFonts w:ascii="Times New Roman" w:eastAsia="Times New Roman" w:hAnsi="Times New Roman" w:cs="Times New Roman"/>
+          <w:color w:val="4472C4" w:themeColor="accent1"/>
+          <w:sz w:val="22"/>
+          <w:szCs w:val="22"/>
+        </w:rPr>
+        <w:t>We have rewritten the section “</w:t>
+      </w:r>
+      <w:r>
+        <w:rPr>
+          <w:rStyle w:val="None"/>
+          <w:rFonts w:ascii="Times New Roman" w:hAnsi="Times New Roman"/>
+          <w:color w:val="4472C4" w:themeColor="accent1"/>
+          <w:sz w:val="22"/>
+          <w:szCs w:val="22"/>
+        </w:rPr>
+        <w:t>Reflectance and Illumination Spectra</w:t>
+      </w:r>
+      <w:r>
+        <w:rPr>
+          <w:rFonts w:ascii="Times New Roman" w:eastAsia="Times New Roman" w:hAnsi="Times New Roman" w:cs="Times New Roman"/>
+          <w:color w:val="4472C4" w:themeColor="accent1"/>
+          <w:sz w:val="22"/>
+          <w:szCs w:val="22"/>
+        </w:rPr>
+        <w:t>” to explain the statistical model for generating the reflectance spectra in detail.</w:t>
+      </w:r>
+      <w:ins w:id="15" w:author="Vijay Singh" w:date="2021-09-05T10:27:00Z">
+        <w:r>
+          <w:rPr>
+            <w:rFonts w:ascii="Times New Roman" w:eastAsia="Times New Roman" w:hAnsi="Times New Roman" w:cs="Times New Roman"/>
+            <w:color w:val="4472C4" w:themeColor="accent1"/>
+            <w:sz w:val="22"/>
+            <w:szCs w:val="22"/>
+          </w:rPr>
+          <w:br/>
+        </w:r>
+      </w:ins>
+    </w:p>
+    <w:p>
+      <w:pPr>
+        <w:pStyle w:val="ListParagraph"/>
+        <w:numPr>
+          <w:ilvl w:val="0"/>
+          <w:numId w:val="2"/>
+        </w:numPr>
+        <w:rPr>
+          <w:rStyle w:val="None"/>
+          <w:rFonts w:ascii="Times New Roman" w:eastAsia="Times New Roman" w:hAnsi="Times New Roman" w:cs="Times New Roman"/>
+          <w:color w:val="70AD47" w:themeColor="accent6"/>
+          <w:sz w:val="22"/>
+          <w:szCs w:val="22"/>
+        </w:rPr>
+      </w:pPr>
+      <w:r>
+        <w:rPr>
+          <w:rStyle w:val="None"/>
+          <w:rFonts w:ascii="Times New Roman" w:hAnsi="Times New Roman"/>
+          <w:color w:val="70AD47" w:themeColor="accent6"/>
+          <w:sz w:val="22"/>
+          <w:szCs w:val="22"/>
+        </w:rPr>
+        <w:t>We sample from a model of the natural reflectance database to approximate the reflectance spectra of surfaces that occur in the real world.</w:t>
+      </w:r>
+      <w:r>
+        <w:rPr>
+          <w:rStyle w:val="None"/>
+          <w:rFonts w:ascii="Times New Roman" w:hAnsi="Times New Roman"/>
+          <w:color w:val="70AD47" w:themeColor="accent6"/>
+          <w:sz w:val="22"/>
+          <w:szCs w:val="22"/>
+        </w:rPr>
+        <w:br/>
+      </w:r>
+    </w:p>
+    <w:p>
+      <w:pPr>
+        <w:pStyle w:val="ListParagraph"/>
+        <w:numPr>
+          <w:ilvl w:val="0"/>
+          <w:numId w:val="2"/>
+        </w:numPr>
+        <w:rPr>
+          <w:rFonts w:ascii="Times New Roman" w:eastAsia="Times New Roman" w:hAnsi="Times New Roman" w:cs="Times New Roman"/>
+          <w:color w:val="70AD47" w:themeColor="accent6"/>
+          <w:sz w:val="22"/>
+          <w:szCs w:val="22"/>
+        </w:rPr>
+      </w:pPr>
+      <w:r>
+        <w:rPr>
+          <w:rFonts w:ascii="Times New Roman" w:eastAsia="Times New Roman" w:hAnsi="Times New Roman" w:cs="Times New Roman"/>
+          <w:color w:val="4472C4" w:themeColor="accent1"/>
+          <w:sz w:val="22"/>
+          <w:szCs w:val="22"/>
+        </w:rPr>
+        <w:t>The reviewer is correct in his/her description of the effect of the covariance scalar. We have taken the suggestion to provide both a technical description and plain-English description of the effect of the manipulation.</w:t>
+      </w:r>
+      <w:r>
+        <w:rPr>
+          <w:rFonts w:ascii="Times New Roman" w:eastAsia="Times New Roman" w:hAnsi="Times New Roman" w:cs="Times New Roman"/>
+          <w:color w:val="70AD47" w:themeColor="accent6"/>
+          <w:sz w:val="22"/>
+          <w:szCs w:val="22"/>
+        </w:rPr>
+        <w:br/>
+      </w:r>
+      <w:r>
+        <w:rPr>
+          <w:rFonts w:ascii="Times New Roman" w:eastAsia="Times New Roman" w:hAnsi="Times New Roman" w:cs="Times New Roman"/>
+          <w:color w:val="70AD47" w:themeColor="accent6"/>
+          <w:sz w:val="22"/>
+          <w:szCs w:val="22"/>
+        </w:rPr>
+        <w:br/>
+      </w:r>
+      <w:r>
+        <w:rPr>
+          <w:rStyle w:val="None"/>
+          <w:rFonts w:ascii="Times New Roman" w:hAnsi="Times New Roman"/>
+          <w:color w:val="70AD47" w:themeColor="accent6"/>
+          <w:sz w:val="22"/>
+          <w:szCs w:val="22"/>
+        </w:rPr>
+        <w:t xml:space="preserve">This covariance scalar effectively controls the color </w:t>
+      </w:r>
+      <w:r>
+        <w:rPr>
+          <w:rFonts w:ascii="Times New Roman" w:eastAsia="Times New Roman" w:hAnsi="Times New Roman" w:cs="Times New Roman"/>
+          <w:color w:val="70AD47" w:themeColor="accent6"/>
+          <w:sz w:val="22"/>
+          <w:szCs w:val="22"/>
+          <w:shd w:val="clear" w:color="auto" w:fill="FFFFFF"/>
+        </w:rPr>
+        <w:t>of the objects in the background or the external variation. A value of 0 corresponds to no background variation and a value equal to 1 corresponds to color variation in natural scenes (Figure 3).</w:t>
+      </w:r>
+    </w:p>
+    <w:p>
+      <w:pPr>
         <w:rPr>
           <w:rFonts w:ascii="Times New Roman" w:eastAsia="Times New Roman" w:hAnsi="Times New Roman" w:cs="Times New Roman"/>
           <w:color w:val="FF0000"/>
           <w:sz w:val="22"/>
           <w:szCs w:val="22"/>
-        </w:rPr>
-        <w:br/>
-      </w:r>
+          <w:shd w:val="clear" w:color="auto" w:fill="FFFFFF"/>
+        </w:rPr>
+      </w:pPr>
       <w:r>
         <w:rPr>
           <w:rFonts w:ascii="Times New Roman" w:eastAsia="Times New Roman" w:hAnsi="Times New Roman" w:cs="Times New Roman"/>
@@ -6109,96 +6742,180 @@
           <w:shd w:val="clear" w:color="auto" w:fill="FFFFFF"/>
         </w:rPr>
       </w:pPr>
-      <w:commentRangeStart w:id="16"/>
-      <w:r>
-        <w:rPr>
-          <w:rFonts w:ascii="Times New Roman" w:eastAsia="Times New Roman" w:hAnsi="Times New Roman" w:cs="Times New Roman"/>
-          <w:i/>
-          <w:iCs/>
-          <w:color w:val="0070C0"/>
-          <w:sz w:val="22"/>
-          <w:szCs w:val="22"/>
-          <w:shd w:val="clear" w:color="auto" w:fill="FFFFFF"/>
-        </w:rPr>
-        <w:t>David:</w:t>
-      </w:r>
-      <w:r>
-        <w:rPr>
-          <w:rFonts w:ascii="Times New Roman" w:eastAsia="Times New Roman" w:hAnsi="Times New Roman" w:cs="Times New Roman"/>
-          <w:i/>
-          <w:iCs/>
-          <w:color w:val="0070C0"/>
-          <w:sz w:val="22"/>
-          <w:szCs w:val="22"/>
-          <w:shd w:val="clear" w:color="auto" w:fill="FFFFFF"/>
+    </w:p>
+    <w:p>
+      <w:pPr>
+        <w:rPr>
+          <w:rFonts w:ascii="Times New Roman" w:eastAsia="Times New Roman" w:hAnsi="Times New Roman" w:cs="Times New Roman"/>
+          <w:color w:val="0070C0"/>
+          <w:sz w:val="22"/>
+          <w:szCs w:val="22"/>
+          <w:shd w:val="clear" w:color="auto" w:fill="FFFFFF"/>
+        </w:rPr>
+      </w:pPr>
+      <w:r>
+        <w:rPr>
+          <w:rFonts w:ascii="Times New Roman" w:eastAsia="Times New Roman" w:hAnsi="Times New Roman" w:cs="Times New Roman"/>
+          <w:color w:val="4472C4" w:themeColor="accent1"/>
+          <w:sz w:val="22"/>
+          <w:szCs w:val="22"/>
+        </w:rPr>
+        <w:t xml:space="preserve">Thank you for this comment. </w:t>
+      </w:r>
+      <w:r>
+        <w:rPr>
+          <w:rFonts w:ascii="Times New Roman" w:eastAsia="Times New Roman" w:hAnsi="Times New Roman" w:cs="Times New Roman"/>
+          <w:color w:val="4472C4" w:themeColor="accent1"/>
+          <w:sz w:val="22"/>
+          <w:szCs w:val="22"/>
+        </w:rPr>
+        <w:t xml:space="preserve">We have now provided the psychometric function of each observer for </w:t>
+      </w:r>
+      <w:r>
+        <w:rPr>
+          <w:rFonts w:ascii="Times New Roman" w:eastAsia="Times New Roman" w:hAnsi="Times New Roman" w:cs="Times New Roman"/>
+          <w:color w:val="4472C4" w:themeColor="accent1"/>
+          <w:sz w:val="22"/>
+          <w:szCs w:val="22"/>
+        </w:rPr>
+        <w:t xml:space="preserve">each of the three measurements </w:t>
+      </w:r>
+      <w:r>
+        <w:rPr>
+          <w:rFonts w:ascii="Times New Roman" w:eastAsia="Times New Roman" w:hAnsi="Times New Roman" w:cs="Times New Roman"/>
+          <w:color w:val="4472C4" w:themeColor="accent1"/>
+          <w:sz w:val="22"/>
+          <w:szCs w:val="22"/>
+        </w:rPr>
+        <w:t xml:space="preserve">at the six levels of the covariance scalar. </w:t>
+      </w:r>
+      <w:r>
+        <w:rPr>
+          <w:rFonts w:ascii="Times New Roman" w:eastAsia="Times New Roman" w:hAnsi="Times New Roman" w:cs="Times New Roman"/>
+          <w:color w:val="4472C4" w:themeColor="accent1"/>
+          <w:sz w:val="22"/>
+          <w:szCs w:val="22"/>
+        </w:rPr>
+        <w:t xml:space="preserve">Now, </w:t>
+      </w:r>
+      <w:r>
+        <w:rPr>
+          <w:rFonts w:ascii="Times New Roman" w:eastAsia="Times New Roman" w:hAnsi="Times New Roman" w:cs="Times New Roman"/>
+          <w:color w:val="4472C4" w:themeColor="accent1"/>
+          <w:sz w:val="22"/>
+          <w:szCs w:val="22"/>
+        </w:rPr>
+        <w:t xml:space="preserve">Figure 4 </w:t>
+      </w:r>
+      <w:r>
+        <w:rPr>
+          <w:rFonts w:ascii="Times New Roman" w:eastAsia="Times New Roman" w:hAnsi="Times New Roman" w:cs="Times New Roman"/>
+          <w:color w:val="4472C4" w:themeColor="accent1"/>
+          <w:sz w:val="22"/>
+          <w:szCs w:val="22"/>
+        </w:rPr>
+        <w:t xml:space="preserve">in the main manuscript </w:t>
+      </w:r>
+      <w:r>
+        <w:rPr>
+          <w:rFonts w:ascii="Times New Roman" w:eastAsia="Times New Roman" w:hAnsi="Times New Roman" w:cs="Times New Roman"/>
+          <w:color w:val="4472C4" w:themeColor="accent1"/>
+          <w:sz w:val="22"/>
+          <w:szCs w:val="22"/>
+        </w:rPr>
+        <w:t>plots the eighteen</w:t>
+      </w:r>
+      <w:r>
+        <w:rPr>
+          <w:rFonts w:ascii="Times New Roman" w:eastAsia="Times New Roman" w:hAnsi="Times New Roman" w:cs="Times New Roman"/>
+          <w:color w:val="4472C4" w:themeColor="accent1"/>
+          <w:sz w:val="22"/>
+          <w:szCs w:val="22"/>
         </w:rPr>
         <w:t xml:space="preserve"> </w:t>
       </w:r>
       <w:r>
         <w:rPr>
           <w:rFonts w:ascii="Times New Roman" w:eastAsia="Times New Roman" w:hAnsi="Times New Roman" w:cs="Times New Roman"/>
-          <w:i/>
-          <w:iCs/>
-          <w:color w:val="0070C0"/>
-          <w:sz w:val="22"/>
-          <w:szCs w:val="22"/>
-          <w:shd w:val="clear" w:color="auto" w:fill="FFFFFF"/>
-        </w:rPr>
-        <w:t>Happy to do so.  Let’s think about how to do so in a way that doesn’t distract the more casual reader, though.</w:t>
-      </w:r>
-    </w:p>
-    <w:p>
-      <w:pPr>
-        <w:rPr>
-          <w:rFonts w:ascii="Times New Roman" w:eastAsia="Times New Roman" w:hAnsi="Times New Roman" w:cs="Times New Roman"/>
-          <w:i/>
-          <w:iCs/>
-          <w:color w:val="0070C0"/>
-          <w:sz w:val="22"/>
-          <w:szCs w:val="22"/>
-          <w:shd w:val="clear" w:color="auto" w:fill="FFFFFF"/>
-        </w:rPr>
-      </w:pPr>
-      <w:r>
-        <w:rPr>
-          <w:rFonts w:ascii="Times New Roman" w:eastAsia="Times New Roman" w:hAnsi="Times New Roman" w:cs="Times New Roman"/>
-          <w:color w:val="0070C0"/>
-          <w:sz w:val="22"/>
-          <w:szCs w:val="22"/>
-          <w:shd w:val="clear" w:color="auto" w:fill="FFFFFF"/>
-        </w:rPr>
-        <w:t>[[[</w:t>
-      </w:r>
-      <w:r>
-        <w:rPr>
-          <w:rFonts w:ascii="Times New Roman" w:eastAsia="Times New Roman" w:hAnsi="Times New Roman" w:cs="Times New Roman"/>
-          <w:i/>
-          <w:iCs/>
-          <w:color w:val="0070C0"/>
-          <w:sz w:val="22"/>
-          <w:szCs w:val="22"/>
-          <w:shd w:val="clear" w:color="auto" w:fill="FFFFFF"/>
-        </w:rPr>
-        <w:t>JDB: Choose a few decent looking ones for inclusion in a main text figure. Maybe from the lowest, middle, and highest background variation conditions to show the progression of slopes. And then shove the rest into a supplement, baby!]]]</w:t>
-      </w:r>
-      <w:commentRangeEnd w:id="16"/>
-      <w:r>
-        <w:rPr>
-          <w:rStyle w:val="CommentReference"/>
-        </w:rPr>
-        <w:commentReference w:id="16"/>
-      </w:r>
-    </w:p>
-    <w:p>
-      <w:pPr>
-        <w:rPr>
-          <w:rFonts w:ascii="Times New Roman" w:eastAsia="Times New Roman" w:hAnsi="Times New Roman" w:cs="Times New Roman"/>
-          <w:color w:val="0070C0"/>
-          <w:sz w:val="22"/>
-          <w:szCs w:val="22"/>
-          <w:shd w:val="clear" w:color="auto" w:fill="FFFFFF"/>
-        </w:rPr>
-      </w:pPr>
+          <w:color w:val="4472C4" w:themeColor="accent1"/>
+          <w:sz w:val="22"/>
+          <w:szCs w:val="22"/>
+        </w:rPr>
+        <w:t xml:space="preserve">psychometric functions of one </w:t>
+      </w:r>
+      <w:r>
+        <w:rPr>
+          <w:rFonts w:ascii="Times New Roman" w:eastAsia="Times New Roman" w:hAnsi="Times New Roman" w:cs="Times New Roman"/>
+          <w:color w:val="4472C4" w:themeColor="accent1"/>
+          <w:sz w:val="22"/>
+          <w:szCs w:val="22"/>
+        </w:rPr>
+        <w:t>of the observer observers</w:t>
+      </w:r>
+      <w:r>
+        <w:rPr>
+          <w:rFonts w:ascii="Times New Roman" w:eastAsia="Times New Roman" w:hAnsi="Times New Roman" w:cs="Times New Roman"/>
+          <w:color w:val="4472C4" w:themeColor="accent1"/>
+          <w:sz w:val="22"/>
+          <w:szCs w:val="22"/>
+        </w:rPr>
+        <w:t xml:space="preserve">. Additionally, we have </w:t>
+      </w:r>
+      <w:r>
+        <w:rPr>
+          <w:rFonts w:ascii="Times New Roman" w:eastAsia="Times New Roman" w:hAnsi="Times New Roman" w:cs="Times New Roman"/>
+          <w:color w:val="4472C4" w:themeColor="accent1"/>
+          <w:sz w:val="22"/>
+          <w:szCs w:val="22"/>
+        </w:rPr>
+        <w:lastRenderedPageBreak/>
+        <w:t xml:space="preserve">provided a supplemental figure </w:t>
+      </w:r>
+      <w:r>
+        <w:rPr>
+          <w:rFonts w:ascii="Times New Roman" w:eastAsia="Times New Roman" w:hAnsi="Times New Roman" w:cs="Times New Roman"/>
+          <w:color w:val="4472C4" w:themeColor="accent1"/>
+          <w:sz w:val="22"/>
+          <w:szCs w:val="22"/>
+        </w:rPr>
+        <w:t xml:space="preserve">(Figure S3) </w:t>
+      </w:r>
+      <w:r>
+        <w:rPr>
+          <w:rFonts w:ascii="Times New Roman" w:eastAsia="Times New Roman" w:hAnsi="Times New Roman" w:cs="Times New Roman"/>
+          <w:color w:val="4472C4" w:themeColor="accent1"/>
+          <w:sz w:val="22"/>
+          <w:szCs w:val="22"/>
+        </w:rPr>
+        <w:t>with the psychometric functions for each observer for each condition and each measurement.</w:t>
+      </w:r>
+      <w:r>
+        <w:rPr>
+          <w:rFonts w:ascii="Times New Roman" w:eastAsia="Times New Roman" w:hAnsi="Times New Roman" w:cs="Times New Roman"/>
+          <w:color w:val="4472C4" w:themeColor="accent1"/>
+          <w:sz w:val="22"/>
+          <w:szCs w:val="22"/>
+        </w:rPr>
+        <w:t xml:space="preserve"> </w:t>
+      </w:r>
+      <w:r>
+        <w:rPr>
+          <w:rFonts w:ascii="Times New Roman" w:eastAsia="Times New Roman" w:hAnsi="Times New Roman" w:cs="Times New Roman"/>
+          <w:color w:val="4472C4" w:themeColor="accent1"/>
+          <w:sz w:val="22"/>
+          <w:szCs w:val="22"/>
+        </w:rPr>
+        <w:t>We have decided to keep the</w:t>
+      </w:r>
+      <w:r>
+        <w:rPr>
+          <w:rFonts w:ascii="Times New Roman" w:eastAsia="Times New Roman" w:hAnsi="Times New Roman" w:cs="Times New Roman"/>
+          <w:color w:val="4472C4" w:themeColor="accent1"/>
+          <w:sz w:val="22"/>
+          <w:szCs w:val="22"/>
+        </w:rPr>
+        <w:t xml:space="preserve"> figure with all 72 psychometric functions in the Appendix to reduce clutter in the main text.</w:t>
+      </w:r>
     </w:p>
     <w:p>
       <w:pPr>
@@ -6252,7 +6969,7 @@
     <w:p>
       <w:pPr>
         <w:rPr>
-          <w:ins w:id="17" w:author="Vijay Singh" w:date="2021-09-05T00:10:00Z"/>
+          <w:ins w:id="16" w:author="Vijay Singh" w:date="2021-09-05T00:10:00Z"/>
           <w:rFonts w:ascii="Times New Roman" w:eastAsia="Times New Roman" w:hAnsi="Times New Roman" w:cs="Times New Roman"/>
           <w:color w:val="FF0000"/>
           <w:sz w:val="22"/>
@@ -6289,27 +7006,7 @@
           <w:szCs w:val="22"/>
           <w:shd w:val="clear" w:color="auto" w:fill="FFFFFF"/>
         </w:rPr>
-        <w:t>This result has been discussed in the sub-section “</w:t>
-      </w:r>
-      <w:r>
-        <w:rPr>
-          <w:rFonts w:ascii="Times New Roman" w:eastAsia="Times New Roman" w:hAnsi="Times New Roman" w:cs="Times New Roman"/>
-          <w:color w:val="4472C4" w:themeColor="accent1"/>
-          <w:sz w:val="22"/>
-          <w:szCs w:val="22"/>
-          <w:shd w:val="clear" w:color="auto" w:fill="FFFFFF"/>
-        </w:rPr>
-        <w:t>Human lightness discrimination thresholds increase with background object reflectance variation</w:t>
-      </w:r>
-      <w:r>
-        <w:rPr>
-          <w:rFonts w:ascii="Times New Roman" w:eastAsia="Times New Roman" w:hAnsi="Times New Roman" w:cs="Times New Roman"/>
-          <w:color w:val="4472C4" w:themeColor="accent1"/>
-          <w:sz w:val="22"/>
-          <w:szCs w:val="22"/>
-          <w:shd w:val="clear" w:color="auto" w:fill="FFFFFF"/>
-        </w:rPr>
-        <w:t xml:space="preserve">”. We have plotted the </w:t>
+        <w:t xml:space="preserve">This result has been discussed in the sub-section “Human lightness discrimination thresholds increase with background object reflectance variation”. We have plotted the </w:t>
       </w:r>
       <w:r>
         <w:rPr>
@@ -6419,27 +7116,7 @@
           <w:szCs w:val="22"/>
           <w:shd w:val="clear" w:color="auto" w:fill="FFFFFF"/>
         </w:rPr>
-        <w:t xml:space="preserve">for </w:t>
-      </w:r>
-      <w:r>
-        <w:rPr>
-          <w:rFonts w:ascii="Times New Roman" w:eastAsia="Times New Roman" w:hAnsi="Times New Roman" w:cs="Times New Roman"/>
-          <w:color w:val="4472C4" w:themeColor="accent1"/>
-          <w:sz w:val="22"/>
-          <w:szCs w:val="22"/>
-          <w:shd w:val="clear" w:color="auto" w:fill="FFFFFF"/>
-        </w:rPr>
-        <w:t xml:space="preserve">completeness </w:t>
-      </w:r>
-      <w:r>
-        <w:rPr>
-          <w:rFonts w:ascii="Times New Roman" w:eastAsia="Times New Roman" w:hAnsi="Times New Roman" w:cs="Times New Roman"/>
-          <w:color w:val="4472C4" w:themeColor="accent1"/>
-          <w:sz w:val="22"/>
-          <w:szCs w:val="22"/>
-          <w:shd w:val="clear" w:color="auto" w:fill="FFFFFF"/>
-        </w:rPr>
-        <w:t xml:space="preserve">while </w:t>
+        <w:t xml:space="preserve">for completeness while </w:t>
       </w:r>
       <w:r>
         <w:rPr>
@@ -6489,13 +7166,32 @@
           <w:szCs w:val="22"/>
           <w:shd w:val="clear" w:color="auto" w:fill="FFFFFF"/>
         </w:rPr>
-        <w:t xml:space="preserve"> We hope that the referee agrees.</w:t>
-      </w:r>
-    </w:p>
-    <w:p>
-      <w:pPr>
-        <w:rPr>
-          <w:ins w:id="18" w:author="Vijay Singh" w:date="2021-09-05T00:21:00Z"/>
+        <w:t xml:space="preserve"> We hope that the </w:t>
+      </w:r>
+      <w:r>
+        <w:rPr>
+          <w:rFonts w:ascii="Times New Roman" w:eastAsia="Times New Roman" w:hAnsi="Times New Roman" w:cs="Times New Roman"/>
+          <w:color w:val="4472C4" w:themeColor="accent1"/>
+          <w:sz w:val="22"/>
+          <w:szCs w:val="22"/>
+          <w:shd w:val="clear" w:color="auto" w:fill="FFFFFF"/>
+        </w:rPr>
+        <w:t>reviewer</w:t>
+      </w:r>
+      <w:r>
+        <w:rPr>
+          <w:rFonts w:ascii="Times New Roman" w:eastAsia="Times New Roman" w:hAnsi="Times New Roman" w:cs="Times New Roman"/>
+          <w:color w:val="4472C4" w:themeColor="accent1"/>
+          <w:sz w:val="22"/>
+          <w:szCs w:val="22"/>
+          <w:shd w:val="clear" w:color="auto" w:fill="FFFFFF"/>
+        </w:rPr>
+        <w:t xml:space="preserve"> agrees.</w:t>
+      </w:r>
+    </w:p>
+    <w:p>
+      <w:pPr>
+        <w:rPr>
           <w:rFonts w:ascii="Times New Roman" w:eastAsia="Times New Roman" w:hAnsi="Times New Roman" w:cs="Times New Roman"/>
           <w:color w:val="000000" w:themeColor="text1"/>
           <w:sz w:val="22"/>
@@ -6549,18 +7245,7 @@
           <w:szCs w:val="22"/>
           <w:shd w:val="clear" w:color="auto" w:fill="FFFFFF"/>
         </w:rPr>
-        <w:t xml:space="preserve">Mean log threshold squared (averaged across observers, N = 4) is plotted against the log of the covariance </w:t>
-      </w:r>
-      <w:r>
-        <w:rPr>
-          <w:rFonts w:ascii="Times New Roman" w:eastAsia="Times New Roman" w:hAnsi="Times New Roman" w:cs="Times New Roman"/>
-          <w:color w:val="000000" w:themeColor="text1"/>
-          <w:sz w:val="22"/>
-          <w:szCs w:val="22"/>
-          <w:shd w:val="clear" w:color="auto" w:fill="FFFFFF"/>
-        </w:rPr>
-        <w:lastRenderedPageBreak/>
-        <w:t>scalar</w:t>
+        <w:t>Mean log threshold squared (averaged across observers, N = 4) is plotted against the log of the covariance scalar</w:t>
       </w:r>
       <w:r>
         <w:rPr>
@@ -6589,7 +7274,7 @@
           <w:sz w:val="22"/>
           <w:szCs w:val="22"/>
         </w:rPr>
-        <w:t>No comments.</w:t>
+        <w:t xml:space="preserve"> (This a statement from the manuscript. There was no comment/suggestion provided by the reviewer.)</w:t>
       </w:r>
       <w:r>
         <w:rPr>
@@ -6684,7 +7369,7 @@
           <w:shd w:val="clear" w:color="auto" w:fill="FFFFFF"/>
         </w:rPr>
       </w:pPr>
-      <w:commentRangeStart w:id="19"/>
+      <w:commentRangeStart w:id="17"/>
       <w:proofErr w:type="spellStart"/>
       <w:proofErr w:type="gramStart"/>
       <w:r>
@@ -6761,12 +7446,12 @@
         </w:rPr>
         <w:t>[[[JDB: I agree with David here.]]]</w:t>
       </w:r>
-      <w:commentRangeEnd w:id="19"/>
+      <w:commentRangeEnd w:id="17"/>
       <w:r>
         <w:rPr>
           <w:rStyle w:val="CommentReference"/>
         </w:rPr>
-        <w:commentReference w:id="19"/>
+        <w:commentReference w:id="17"/>
       </w:r>
       <w:r>
         <w:rPr>
@@ -6786,54 +7471,198 @@
         </w:rPr>
         <w:br/>
       </w:r>
+      <w:commentRangeStart w:id="18"/>
+      <w:r>
+        <w:rPr>
+          <w:rFonts w:ascii="Times New Roman" w:eastAsia="Times New Roman" w:hAnsi="Times New Roman" w:cs="Times New Roman"/>
+          <w:color w:val="000000" w:themeColor="text1"/>
+          <w:sz w:val="22"/>
+          <w:szCs w:val="22"/>
+          <w:shd w:val="clear" w:color="auto" w:fill="FFFFFF"/>
+        </w:rPr>
+        <w:t>"We find that the effect of the external variability introduced by variation of background surface reflectances in naturalistic scenes is within a factor of two of the intrinsic precision of the lightness representation." </w:t>
+      </w:r>
+      <w:r>
+        <w:rPr>
+          <w:rFonts w:ascii="Times New Roman" w:eastAsia="Times New Roman" w:hAnsi="Times New Roman" w:cs="Times New Roman"/>
+          <w:color w:val="000000" w:themeColor="text1"/>
+          <w:sz w:val="22"/>
+          <w:szCs w:val="22"/>
+        </w:rPr>
+        <w:br/>
+      </w:r>
+      <w:r>
+        <w:rPr>
+          <w:rFonts w:ascii="Times New Roman" w:eastAsia="Times New Roman" w:hAnsi="Times New Roman" w:cs="Times New Roman"/>
+          <w:color w:val="000000" w:themeColor="text1"/>
+          <w:sz w:val="22"/>
+          <w:szCs w:val="22"/>
+          <w:shd w:val="clear" w:color="auto" w:fill="FFFFFF"/>
+        </w:rPr>
+        <w:t xml:space="preserve">What does that </w:t>
+      </w:r>
+      <w:proofErr w:type="spellStart"/>
+      <w:r>
+        <w:rPr>
+          <w:rFonts w:ascii="Times New Roman" w:eastAsia="Times New Roman" w:hAnsi="Times New Roman" w:cs="Times New Roman"/>
+          <w:color w:val="000000" w:themeColor="text1"/>
+          <w:sz w:val="22"/>
+          <w:szCs w:val="22"/>
+          <w:shd w:val="clear" w:color="auto" w:fill="FFFFFF"/>
+        </w:rPr>
+        <w:t>mean?</w:t>
+      </w:r>
+      <w:commentRangeEnd w:id="18"/>
+      <w:r>
+        <w:rPr>
+          <w:rStyle w:val="CommentReference"/>
+        </w:rPr>
+        <w:commentReference w:id="18"/>
+      </w:r>
+      <w:proofErr w:type="spellEnd"/>
+    </w:p>
+    <w:p>
+      <w:pPr>
+        <w:rPr>
+          <w:ins w:id="19" w:author="Vijay Singh" w:date="2021-09-05T12:30:00Z"/>
+          <w:rFonts w:ascii="Times New Roman" w:eastAsia="Times New Roman" w:hAnsi="Times New Roman" w:cs="Times New Roman"/>
+          <w:color w:val="FF0000"/>
+          <w:sz w:val="22"/>
+          <w:szCs w:val="22"/>
+          <w:shd w:val="clear" w:color="auto" w:fill="FFFFFF"/>
+        </w:rPr>
+      </w:pPr>
+    </w:p>
+    <w:p>
+      <w:pPr>
+        <w:rPr>
+          <w:rFonts w:ascii="Times New Roman" w:eastAsia="Times New Roman" w:hAnsi="Times New Roman" w:cs="Times New Roman"/>
+          <w:color w:val="70AD47" w:themeColor="accent6"/>
+          <w:sz w:val="22"/>
+          <w:szCs w:val="22"/>
+          <w:shd w:val="clear" w:color="auto" w:fill="FFFFFF"/>
+        </w:rPr>
+      </w:pPr>
+      <w:r>
+        <w:rPr>
+          <w:rFonts w:ascii="Times New Roman" w:eastAsia="Times New Roman" w:hAnsi="Times New Roman" w:cs="Times New Roman"/>
+          <w:color w:val="70AD47" w:themeColor="accent6"/>
+          <w:sz w:val="22"/>
+          <w:szCs w:val="22"/>
+          <w:shd w:val="clear" w:color="auto" w:fill="FFFFFF"/>
+        </w:rPr>
+        <w:t>The intrinsic precision depends on observer’s internal noise, which limits performance in the absence of external variation. The model compares discrimination thresholds with and without extrinsic</w:t>
+      </w:r>
+      <w:r>
+        <w:rPr>
+          <w:rFonts w:ascii="Times New Roman" w:eastAsia="Times New Roman" w:hAnsi="Times New Roman" w:cs="Times New Roman"/>
+          <w:color w:val="70AD47" w:themeColor="accent6"/>
+          <w:sz w:val="22"/>
+          <w:szCs w:val="22"/>
+          <w:shd w:val="clear" w:color="auto" w:fill="FFFFFF"/>
+        </w:rPr>
+        <w:t xml:space="preserve"> </w:t>
+      </w:r>
+      <w:r>
+        <w:rPr>
+          <w:rFonts w:ascii="Times New Roman" w:eastAsia="Times New Roman" w:hAnsi="Times New Roman" w:cs="Times New Roman"/>
+          <w:color w:val="70AD47" w:themeColor="accent6"/>
+          <w:sz w:val="22"/>
+          <w:szCs w:val="22"/>
+          <w:shd w:val="clear" w:color="auto" w:fill="FFFFFF"/>
+        </w:rPr>
+        <w:t>variations to quantify variance in extrinsic factors to the variance of the intrinsic noise. We find that the effect of the external variability introduced by variation of background surface reflectances in naturalistic scenes is within a factor of two of the intrinsic precision of the lightness representation.</w:t>
+      </w:r>
+    </w:p>
+    <w:p>
+      <w:pPr>
+        <w:rPr>
+          <w:rFonts w:ascii="Times New Roman" w:eastAsia="Times New Roman" w:hAnsi="Times New Roman" w:cs="Times New Roman"/>
+          <w:color w:val="FF0000"/>
+          <w:sz w:val="22"/>
+          <w:szCs w:val="22"/>
+          <w:shd w:val="clear" w:color="auto" w:fill="FFFFFF"/>
+        </w:rPr>
+      </w:pPr>
+      <w:r>
+        <w:rPr>
+          <w:rFonts w:ascii="Times New Roman" w:eastAsia="Times New Roman" w:hAnsi="Times New Roman" w:cs="Times New Roman"/>
+          <w:color w:val="FF0000"/>
+          <w:sz w:val="22"/>
+          <w:szCs w:val="22"/>
+        </w:rPr>
+        <w:br/>
+      </w:r>
+      <w:r>
+        <w:rPr>
+          <w:rFonts w:ascii="Times New Roman" w:eastAsia="Times New Roman" w:hAnsi="Times New Roman" w:cs="Times New Roman"/>
+          <w:color w:val="FF0000"/>
+          <w:sz w:val="22"/>
+          <w:szCs w:val="22"/>
+        </w:rPr>
+        <w:br/>
+      </w:r>
+      <w:r>
+        <w:rPr>
+          <w:rFonts w:ascii="Times New Roman" w:eastAsia="Times New Roman" w:hAnsi="Times New Roman" w:cs="Times New Roman"/>
+          <w:color w:val="000000" w:themeColor="text1"/>
+          <w:sz w:val="22"/>
+          <w:szCs w:val="22"/>
+          <w:shd w:val="clear" w:color="auto" w:fill="FFFFFF"/>
+        </w:rPr>
+        <w:t>Here the results are interpreted from an early vision point of view in terms of early noise and its effect on discrimination (due to inspiration from the contrast literature I suppose). </w:t>
+      </w:r>
+      <w:r>
+        <w:rPr>
+          <w:rFonts w:ascii="Times New Roman" w:eastAsia="Times New Roman" w:hAnsi="Times New Roman" w:cs="Times New Roman"/>
+          <w:color w:val="000000" w:themeColor="text1"/>
+          <w:sz w:val="22"/>
+          <w:szCs w:val="22"/>
+        </w:rPr>
+        <w:br/>
+      </w:r>
+      <w:r>
+        <w:rPr>
+          <w:rFonts w:ascii="Times New Roman" w:eastAsia="Times New Roman" w:hAnsi="Times New Roman" w:cs="Times New Roman"/>
+          <w:color w:val="000000" w:themeColor="text1"/>
+          <w:sz w:val="22"/>
+          <w:szCs w:val="22"/>
+        </w:rPr>
+        <w:br/>
+      </w:r>
+      <w:r>
+        <w:rPr>
+          <w:rFonts w:ascii="Times New Roman" w:eastAsia="Times New Roman" w:hAnsi="Times New Roman" w:cs="Times New Roman"/>
+          <w:color w:val="000000" w:themeColor="text1"/>
+          <w:sz w:val="22"/>
+          <w:szCs w:val="22"/>
+          <w:shd w:val="clear" w:color="auto" w:fill="FFFFFF"/>
+        </w:rPr>
+        <w:t xml:space="preserve">However, from a lightness constancy point of view one could argue that increased variation/articulation </w:t>
+      </w:r>
+      <w:r>
+        <w:rPr>
+          <w:rFonts w:ascii="Times New Roman" w:eastAsia="Times New Roman" w:hAnsi="Times New Roman" w:cs="Times New Roman"/>
+          <w:color w:val="000000" w:themeColor="text1"/>
+          <w:sz w:val="22"/>
+          <w:szCs w:val="22"/>
+          <w:shd w:val="clear" w:color="auto" w:fill="FFFFFF"/>
+        </w:rPr>
+        <w:lastRenderedPageBreak/>
+        <w:t>stabilizes perceived lightness against accidental fluctuations, or in other words the equivalence class for the target becomes bigger and hence thresholds increase. What is your take on that view?</w:t>
+      </w:r>
+    </w:p>
+    <w:p>
+      <w:pPr>
+        <w:rPr>
+          <w:rFonts w:ascii="Times New Roman" w:eastAsia="Times New Roman" w:hAnsi="Times New Roman" w:cs="Times New Roman"/>
+          <w:color w:val="0070C0"/>
+          <w:sz w:val="22"/>
+          <w:szCs w:val="22"/>
+          <w:shd w:val="clear" w:color="auto" w:fill="FFFFFF"/>
+        </w:rPr>
+      </w:pPr>
       <w:commentRangeStart w:id="20"/>
-      <w:r>
-        <w:rPr>
-          <w:rFonts w:ascii="Times New Roman" w:eastAsia="Times New Roman" w:hAnsi="Times New Roman" w:cs="Times New Roman"/>
-          <w:color w:val="000000" w:themeColor="text1"/>
-          <w:sz w:val="22"/>
-          <w:szCs w:val="22"/>
-          <w:shd w:val="clear" w:color="auto" w:fill="FFFFFF"/>
-        </w:rPr>
-        <w:t>"We find that the effect of the external variability introduced by variation of background surface reflectances in naturalistic scenes is within a factor of two of the intrinsic precision of the lightness representation." </w:t>
-      </w:r>
-      <w:r>
-        <w:rPr>
-          <w:rFonts w:ascii="Times New Roman" w:eastAsia="Times New Roman" w:hAnsi="Times New Roman" w:cs="Times New Roman"/>
-          <w:color w:val="000000" w:themeColor="text1"/>
-          <w:sz w:val="22"/>
-          <w:szCs w:val="22"/>
-        </w:rPr>
-        <w:br/>
-      </w:r>
-      <w:r>
-        <w:rPr>
-          <w:rFonts w:ascii="Times New Roman" w:eastAsia="Times New Roman" w:hAnsi="Times New Roman" w:cs="Times New Roman"/>
-          <w:color w:val="000000" w:themeColor="text1"/>
-          <w:sz w:val="22"/>
-          <w:szCs w:val="22"/>
-          <w:shd w:val="clear" w:color="auto" w:fill="FFFFFF"/>
-        </w:rPr>
-        <w:t>What does that mean?</w:t>
-      </w:r>
-      <w:commentRangeEnd w:id="20"/>
-      <w:r>
-        <w:rPr>
-          <w:rStyle w:val="CommentReference"/>
-        </w:rPr>
-        <w:commentReference w:id="20"/>
-      </w:r>
-    </w:p>
-    <w:p>
-      <w:pPr>
-        <w:rPr>
-          <w:rFonts w:ascii="Times New Roman" w:eastAsia="Times New Roman" w:hAnsi="Times New Roman" w:cs="Times New Roman"/>
-          <w:color w:val="FF0000"/>
-          <w:sz w:val="22"/>
-          <w:szCs w:val="22"/>
-          <w:shd w:val="clear" w:color="auto" w:fill="FFFFFF"/>
-        </w:rPr>
-      </w:pPr>
     </w:p>
     <w:p>
       <w:pPr>
@@ -6869,173 +7698,14 @@
           <w:szCs w:val="22"/>
           <w:shd w:val="clear" w:color="auto" w:fill="FFFFFF"/>
         </w:rPr>
-        <w:t>OK, we’ll have to clarify, since this is the main experimental result reported in the paper.</w:t>
-      </w:r>
-    </w:p>
-    <w:p>
-      <w:pPr>
-        <w:rPr>
-          <w:rFonts w:ascii="Times New Roman" w:eastAsia="Times New Roman" w:hAnsi="Times New Roman" w:cs="Times New Roman"/>
-          <w:color w:val="0070C0"/>
-          <w:sz w:val="22"/>
-          <w:szCs w:val="22"/>
-          <w:shd w:val="clear" w:color="auto" w:fill="FFFFFF"/>
-        </w:rPr>
-      </w:pPr>
-    </w:p>
-    <w:p>
-      <w:pPr>
-        <w:rPr>
-          <w:rFonts w:ascii="Times New Roman" w:eastAsia="Times New Roman" w:hAnsi="Times New Roman" w:cs="Times New Roman"/>
-          <w:color w:val="FF0000"/>
-          <w:sz w:val="22"/>
-          <w:szCs w:val="22"/>
-          <w:shd w:val="clear" w:color="auto" w:fill="FFFFFF"/>
-        </w:rPr>
-      </w:pPr>
-      <w:r>
-        <w:rPr>
-          <w:rFonts w:ascii="Times New Roman" w:eastAsia="Times New Roman" w:hAnsi="Times New Roman" w:cs="Times New Roman"/>
-          <w:color w:val="0070C0"/>
-          <w:sz w:val="22"/>
-          <w:szCs w:val="22"/>
-          <w:shd w:val="clear" w:color="auto" w:fill="FFFFFF"/>
-        </w:rPr>
-        <w:t>[[[</w:t>
-      </w:r>
-      <w:r>
-        <w:rPr>
-          <w:rFonts w:ascii="Times New Roman" w:eastAsia="Times New Roman" w:hAnsi="Times New Roman" w:cs="Times New Roman"/>
-          <w:i/>
-          <w:iCs/>
-          <w:color w:val="0070C0"/>
-          <w:sz w:val="22"/>
-          <w:szCs w:val="22"/>
-          <w:shd w:val="clear" w:color="auto" w:fill="FFFFFF"/>
-        </w:rPr>
-        <w:t>JDB: We do. If I’m reading the sentence correctly, I think its emphasis is potentially confusing. The maximum effect of external variability is partly due to an arbitrary choice on our part about where to cap the maximum value of the covariance scalar.  If this is our description of what the ‘equivalent input noise’ is, it is clumsy at best. In either case, a wholesale rewrite is in order to make what we intend to be communicating clear... I just re-read the sentence in context (OPENING OF DISCUSSION). I’m still not clear what it is trying to say. We can/should cut it, perhaps replacing it with another point if we want.</w:t>
-      </w:r>
-      <w:r>
-        <w:rPr>
-          <w:rFonts w:ascii="Times New Roman" w:eastAsia="Times New Roman" w:hAnsi="Times New Roman" w:cs="Times New Roman"/>
-          <w:color w:val="0070C0"/>
-          <w:sz w:val="22"/>
-          <w:szCs w:val="22"/>
-          <w:shd w:val="clear" w:color="auto" w:fill="FFFFFF"/>
-        </w:rPr>
-        <w:t xml:space="preserve"> J</w:t>
-      </w:r>
-      <w:r>
-        <w:rPr>
-          <w:rFonts w:ascii="Times New Roman" w:eastAsia="Times New Roman" w:hAnsi="Times New Roman" w:cs="Times New Roman"/>
-          <w:color w:val="FF0000"/>
-          <w:sz w:val="22"/>
-          <w:szCs w:val="22"/>
-        </w:rPr>
-        <w:br/>
-      </w:r>
-      <w:r>
-        <w:rPr>
-          <w:rFonts w:ascii="Times New Roman" w:eastAsia="Times New Roman" w:hAnsi="Times New Roman" w:cs="Times New Roman"/>
-          <w:color w:val="FF0000"/>
-          <w:sz w:val="22"/>
-          <w:szCs w:val="22"/>
-        </w:rPr>
-        <w:br/>
-      </w:r>
-      <w:r>
-        <w:rPr>
-          <w:rFonts w:ascii="Times New Roman" w:eastAsia="Times New Roman" w:hAnsi="Times New Roman" w:cs="Times New Roman"/>
-          <w:color w:val="000000" w:themeColor="text1"/>
-          <w:sz w:val="22"/>
-          <w:szCs w:val="22"/>
-          <w:shd w:val="clear" w:color="auto" w:fill="FFFFFF"/>
-        </w:rPr>
-        <w:t>Here the results are interpreted from an early vision point of view in terms of early noise and its effect on discrimination (due to inspiration from the contrast literature I suppose). </w:t>
-      </w:r>
-      <w:r>
-        <w:rPr>
-          <w:rFonts w:ascii="Times New Roman" w:eastAsia="Times New Roman" w:hAnsi="Times New Roman" w:cs="Times New Roman"/>
-          <w:color w:val="000000" w:themeColor="text1"/>
-          <w:sz w:val="22"/>
-          <w:szCs w:val="22"/>
-        </w:rPr>
-        <w:br/>
-      </w:r>
-      <w:r>
-        <w:rPr>
-          <w:rFonts w:ascii="Times New Roman" w:eastAsia="Times New Roman" w:hAnsi="Times New Roman" w:cs="Times New Roman"/>
-          <w:color w:val="000000" w:themeColor="text1"/>
-          <w:sz w:val="22"/>
-          <w:szCs w:val="22"/>
-        </w:rPr>
-        <w:br/>
-      </w:r>
-      <w:r>
-        <w:rPr>
-          <w:rFonts w:ascii="Times New Roman" w:eastAsia="Times New Roman" w:hAnsi="Times New Roman" w:cs="Times New Roman"/>
-          <w:color w:val="000000" w:themeColor="text1"/>
-          <w:sz w:val="22"/>
-          <w:szCs w:val="22"/>
-          <w:shd w:val="clear" w:color="auto" w:fill="FFFFFF"/>
-        </w:rPr>
-        <w:t>However, from a lightness constancy point of view one could argue that increased variation/articulation stabilizes perceived lightness against accidental fluctuations, or in other words the equivalence class for the target becomes bigger and hence thresholds increase. What is your take on that view?</w:t>
-      </w:r>
-    </w:p>
-    <w:p>
-      <w:pPr>
-        <w:rPr>
-          <w:rFonts w:ascii="Times New Roman" w:eastAsia="Times New Roman" w:hAnsi="Times New Roman" w:cs="Times New Roman"/>
-          <w:color w:val="0070C0"/>
-          <w:sz w:val="22"/>
-          <w:szCs w:val="22"/>
-          <w:shd w:val="clear" w:color="auto" w:fill="FFFFFF"/>
-        </w:rPr>
-      </w:pPr>
-      <w:commentRangeStart w:id="21"/>
-    </w:p>
-    <w:p>
-      <w:pPr>
-        <w:rPr>
-          <w:rFonts w:ascii="Times New Roman" w:eastAsia="Times New Roman" w:hAnsi="Times New Roman" w:cs="Times New Roman"/>
-          <w:i/>
-          <w:iCs/>
-          <w:color w:val="0070C0"/>
-          <w:sz w:val="22"/>
-          <w:szCs w:val="22"/>
-          <w:shd w:val="clear" w:color="auto" w:fill="FFFFFF"/>
-        </w:rPr>
-      </w:pPr>
-      <w:r>
-        <w:rPr>
-          <w:rFonts w:ascii="Times New Roman" w:eastAsia="Times New Roman" w:hAnsi="Times New Roman" w:cs="Times New Roman"/>
-          <w:i/>
-          <w:iCs/>
-          <w:color w:val="0070C0"/>
-          <w:sz w:val="22"/>
-          <w:szCs w:val="22"/>
-          <w:shd w:val="clear" w:color="auto" w:fill="FFFFFF"/>
-        </w:rPr>
-        <w:t xml:space="preserve">David: </w:t>
-      </w:r>
-      <w:r>
-        <w:rPr>
-          <w:rFonts w:ascii="Times New Roman" w:eastAsia="Times New Roman" w:hAnsi="Times New Roman" w:cs="Times New Roman"/>
-          <w:i/>
-          <w:iCs/>
-          <w:color w:val="0070C0"/>
-          <w:sz w:val="22"/>
-          <w:szCs w:val="22"/>
-          <w:shd w:val="clear" w:color="auto" w:fill="FFFFFF"/>
-        </w:rPr>
         <w:t>This is related to the general confusion about how articulation relates to what we’re doing.  I really don’t think there is a strong connection.  I will try to work on laying out that viewpoint when we get to it.</w:t>
       </w:r>
-      <w:commentRangeEnd w:id="21"/>
+      <w:commentRangeEnd w:id="20"/>
       <w:r>
         <w:rPr>
           <w:rStyle w:val="CommentReference"/>
         </w:rPr>
-        <w:commentReference w:id="21"/>
+        <w:commentReference w:id="20"/>
       </w:r>
     </w:p>
     <w:p>
@@ -7337,7 +8007,7 @@
       </w:r>
     </w:p>
   </w:comment>
-  <w:comment w:id="13" w:author="Brainard, David H" w:date="2021-08-31T15:45:00Z" w:initials="BDH">
+  <w:comment w:id="14" w:author="Brainard, David H" w:date="2021-08-31T15:45:00Z" w:initials="BDH">
     <w:p>
       <w:pPr>
         <w:pStyle w:val="CommentText"/>
@@ -7353,7 +8023,7 @@
       </w:r>
     </w:p>
   </w:comment>
-  <w:comment w:id="14" w:author="Brainard, David H" w:date="2021-08-07T14:42:00Z" w:initials="BDH">
+  <w:comment w:id="17" w:author="Brainard, David H" w:date="2021-08-31T15:51:00Z" w:initials="BDH">
     <w:p>
       <w:pPr>
         <w:pStyle w:val="CommentText"/>
@@ -7364,9 +8034,12 @@
         </w:rPr>
         <w:annotationRef/>
       </w:r>
+      <w:r>
+        <w:t>This goes into the new noise masking section to set it up.</w:t>
+      </w:r>
     </w:p>
   </w:comment>
-  <w:comment w:id="15" w:author="Brainard, David H" w:date="2021-08-31T15:46:00Z" w:initials="BDH">
+  <w:comment w:id="18" w:author="Brainard, David H" w:date="2021-08-31T15:55:00Z" w:initials="BDH">
     <w:p>
       <w:pPr>
         <w:pStyle w:val="CommentText"/>
@@ -7378,82 +8051,34 @@
         <w:annotationRef/>
       </w:r>
       <w:r>
-        <w:t>Vijay to go through and make sure we address each of these, and say how here.  We’ll discuss if any issues arise.</w:t>
-      </w:r>
+        <w:t>I think we agree that this is a good point, but needs to be said much more clearly.  And make sure we appropriately follow with caveats.  Johannes can provide some good references about other places in the literature where similar points are made in other domains.  Make sure we use the words “equivalent noise”.</w:t>
+      </w:r>
+    </w:p>
+    <w:p>
+      <w:pPr>
+        <w:pStyle w:val="CommentText"/>
+      </w:pPr>
+    </w:p>
+    <w:p>
+      <w:pPr>
+        <w:pStyle w:val="CommentText"/>
+      </w:pPr>
+      <w:r>
+        <w:t>Vijay can you take a first go, and then DB will edit.</w:t>
+      </w:r>
+    </w:p>
+    <w:p>
+      <w:pPr>
+        <w:pStyle w:val="CommentText"/>
+      </w:pPr>
+    </w:p>
+    <w:p>
+      <w:pPr>
+        <w:pStyle w:val="CommentText"/>
+      </w:pPr>
     </w:p>
   </w:comment>
-  <w:comment w:id="16" w:author="Brainard, David H" w:date="2021-08-31T15:47:00Z" w:initials="BDH">
-    <w:p>
-      <w:pPr>
-        <w:pStyle w:val="CommentText"/>
-      </w:pPr>
-      <w:r>
-        <w:rPr>
-          <w:rStyle w:val="CommentReference"/>
-        </w:rPr>
-        <w:annotationRef/>
-      </w:r>
-      <w:r>
-        <w:t>Will address as above.</w:t>
-      </w:r>
-    </w:p>
-  </w:comment>
-  <w:comment w:id="19" w:author="Brainard, David H" w:date="2021-08-31T15:51:00Z" w:initials="BDH">
-    <w:p>
-      <w:pPr>
-        <w:pStyle w:val="CommentText"/>
-      </w:pPr>
-      <w:r>
-        <w:rPr>
-          <w:rStyle w:val="CommentReference"/>
-        </w:rPr>
-        <w:annotationRef/>
-      </w:r>
-      <w:r>
-        <w:t>This goes into the new noise masking section to set it up.</w:t>
-      </w:r>
-    </w:p>
-  </w:comment>
-  <w:comment w:id="20" w:author="Brainard, David H" w:date="2021-08-31T15:55:00Z" w:initials="BDH">
-    <w:p>
-      <w:pPr>
-        <w:pStyle w:val="CommentText"/>
-      </w:pPr>
-      <w:r>
-        <w:rPr>
-          <w:rStyle w:val="CommentReference"/>
-        </w:rPr>
-        <w:annotationRef/>
-      </w:r>
-      <w:r>
-        <w:t>I think we agree that this is a good point, but needs to be said much more clearly.  And make sure we appropriately follow with caveats.  Johannes can provide some good references about other places in the literature where similar points are made in other domains.  Make sure we use the words “equivalent noise”.</w:t>
-      </w:r>
-    </w:p>
-    <w:p>
-      <w:pPr>
-        <w:pStyle w:val="CommentText"/>
-      </w:pPr>
-    </w:p>
-    <w:p>
-      <w:pPr>
-        <w:pStyle w:val="CommentText"/>
-      </w:pPr>
-      <w:r>
-        <w:t>Vijay can you take a first go, and then DB will edit.</w:t>
-      </w:r>
-    </w:p>
-    <w:p>
-      <w:pPr>
-        <w:pStyle w:val="CommentText"/>
-      </w:pPr>
-    </w:p>
-    <w:p>
-      <w:pPr>
-        <w:pStyle w:val="CommentText"/>
-      </w:pPr>
-    </w:p>
-  </w:comment>
-  <w:comment w:id="21" w:author="Brainard, David H" w:date="2021-08-31T15:58:00Z" w:initials="BDH">
+  <w:comment w:id="20" w:author="Brainard, David H" w:date="2021-08-31T15:58:00Z" w:initials="BDH">
     <w:p>
       <w:pPr>
         <w:pStyle w:val="CommentText"/>
@@ -7487,9 +8112,6 @@
   <w15:commentEx w15:paraId="0C95D02C" w15:done="0"/>
   <w15:commentEx w15:paraId="37C797A5" w15:done="0"/>
   <w15:commentEx w15:paraId="4964E256" w15:done="0"/>
-  <w15:commentEx w15:paraId="393943AB" w15:done="0"/>
-  <w15:commentEx w15:paraId="665405EC" w15:done="0"/>
-  <w15:commentEx w15:paraId="3AD32863" w15:done="0"/>
   <w15:commentEx w15:paraId="5956648C" w15:done="0"/>
   <w15:commentEx w15:paraId="1C2BBF80" w15:done="0"/>
   <w15:commentEx w15:paraId="603A1725" w15:done="0"/>
@@ -7511,9 +8133,6 @@
   <w16cex:commentExtensible w16cex:durableId="24D8CCA7" w16cex:dateUtc="2021-08-31T19:43:00Z"/>
   <w16cex:commentExtensible w16cex:durableId="24D8CCB4" w16cex:dateUtc="2021-08-31T19:43:00Z"/>
   <w16cex:commentExtensible w16cex:durableId="24D8CD2F" w16cex:dateUtc="2021-08-31T19:45:00Z"/>
-  <w16cex:commentExtensible w16cex:durableId="24B91A6F" w16cex:dateUtc="2021-08-07T18:42:00Z"/>
-  <w16cex:commentExtensible w16cex:durableId="24D8CD5B" w16cex:dateUtc="2021-08-31T19:46:00Z"/>
-  <w16cex:commentExtensible w16cex:durableId="24D8CD78" w16cex:dateUtc="2021-08-31T19:47:00Z"/>
   <w16cex:commentExtensible w16cex:durableId="24D8CE69" w16cex:dateUtc="2021-08-31T19:51:00Z"/>
   <w16cex:commentExtensible w16cex:durableId="24D8CF58" w16cex:dateUtc="2021-08-31T19:55:00Z"/>
   <w16cex:commentExtensible w16cex:durableId="24D8D01F" w16cex:dateUtc="2021-08-31T19:58:00Z"/>
@@ -7535,13 +8154,200 @@
   <w16cid:commentId w16cid:paraId="0C95D02C" w16cid:durableId="24D8CCA7"/>
   <w16cid:commentId w16cid:paraId="37C797A5" w16cid:durableId="24D8CCB4"/>
   <w16cid:commentId w16cid:paraId="4964E256" w16cid:durableId="24D8CD2F"/>
-  <w16cid:commentId w16cid:paraId="393943AB" w16cid:durableId="24B91A6F"/>
-  <w16cid:commentId w16cid:paraId="665405EC" w16cid:durableId="24D8CD5B"/>
-  <w16cid:commentId w16cid:paraId="3AD32863" w16cid:durableId="24D8CD78"/>
   <w16cid:commentId w16cid:paraId="5956648C" w16cid:durableId="24D8CE69"/>
   <w16cid:commentId w16cid:paraId="1C2BBF80" w16cid:durableId="24D8CF58"/>
   <w16cid:commentId w16cid:paraId="603A1725" w16cid:durableId="24D8D01F"/>
 </w16cid:commentsIds>
+</file>
+
+<file path=word/numbering.xml><?xml version="1.0" encoding="utf-8"?>
+<w:numbering xmlns:wpc="http://schemas.microsoft.com/office/word/2010/wordprocessingCanvas" xmlns:cx="http://schemas.microsoft.com/office/drawing/2014/chartex" xmlns:cx1="http://schemas.microsoft.com/office/drawing/2015/9/8/chartex" xmlns:cx2="http://schemas.microsoft.com/office/drawing/2015/10/21/chartex" xmlns:cx3="http://schemas.microsoft.com/office/drawing/2016/5/9/chartex" xmlns:cx4="http://schemas.microsoft.com/office/drawing/2016/5/10/chartex" xmlns:cx5="http://schemas.microsoft.com/office/drawing/2016/5/11/chartex" xmlns:cx6="http://schemas.microsoft.com/office/drawing/2016/5/12/chartex" xmlns:cx7="http://schemas.microsoft.com/office/drawing/2016/5/13/chartex" xmlns:cx8="http://schemas.microsoft.com/office/drawing/2016/5/14/chartex" xmlns:mc="http://schemas.openxmlformats.org/markup-compatibility/2006" xmlns:aink="http://schemas.microsoft.com/office/drawing/2016/ink" xmlns:am3d="http://schemas.microsoft.com/office/drawing/2017/model3d" xmlns:o="urn:schemas-microsoft-com:office:office" xmlns:r="http://schemas.openxmlformats.org/officeDocument/2006/relationships" xmlns:m="http://schemas.openxmlformats.org/officeDocument/2006/math" xmlns:v="urn:schemas-microsoft-com:vml" xmlns:wp14="http://schemas.microsoft.com/office/word/2010/wordprocessingDrawing" xmlns:wp="http://schemas.openxmlformats.org/drawingml/2006/wordprocessingDrawing" xmlns:w10="urn:schemas-microsoft-com:office:word" xmlns:w="http://schemas.openxmlformats.org/wordprocessingml/2006/main" xmlns:w14="http://schemas.microsoft.com/office/word/2010/wordml" xmlns:w15="http://schemas.microsoft.com/office/word/2012/wordml" xmlns:w16cex="http://schemas.microsoft.com/office/word/2018/wordml/cex" xmlns:w16cid="http://schemas.microsoft.com/office/word/2016/wordml/cid" xmlns:w16="http://schemas.microsoft.com/office/word/2018/wordml" xmlns:w16sdtdh="http://schemas.microsoft.com/office/word/2020/wordml/sdtdatahash" xmlns:w16se="http://schemas.microsoft.com/office/word/2015/wordml/symex" xmlns:wpg="http://schemas.microsoft.com/office/word/2010/wordprocessingGroup" xmlns:wpi="http://schemas.microsoft.com/office/word/2010/wordprocessingInk" xmlns:wne="http://schemas.microsoft.com/office/word/2006/wordml" xmlns:wps="http://schemas.microsoft.com/office/word/2010/wordprocessingShape" mc:Ignorable="w14 w15 w16se w16cid w16 w16cex w16sdtdh wp14">
+  <w:abstractNum w:abstractNumId="0" w15:restartNumberingAfterBreak="0">
+    <w:nsid w:val="100D75F7"/>
+    <w:multiLevelType w:val="hybridMultilevel"/>
+    <w:tmpl w:val="87A4364A"/>
+    <w:lvl w:ilvl="0" w:tplc="F59CFF44">
+      <w:start w:val="1"/>
+      <w:numFmt w:val="decimal"/>
+      <w:lvlText w:val="%1."/>
+      <w:lvlJc w:val="left"/>
+      <w:pPr>
+        <w:ind w:left="720" w:hanging="360"/>
+      </w:pPr>
+      <w:rPr>
+        <w:rFonts w:hint="default"/>
+        <w:color w:val="4472C4" w:themeColor="accent1"/>
+      </w:rPr>
+    </w:lvl>
+    <w:lvl w:ilvl="1" w:tplc="04090019" w:tentative="1">
+      <w:start w:val="1"/>
+      <w:numFmt w:val="lowerLetter"/>
+      <w:lvlText w:val="%2."/>
+      <w:lvlJc w:val="left"/>
+      <w:pPr>
+        <w:ind w:left="1440" w:hanging="360"/>
+      </w:pPr>
+    </w:lvl>
+    <w:lvl w:ilvl="2" w:tplc="0409001B" w:tentative="1">
+      <w:start w:val="1"/>
+      <w:numFmt w:val="lowerRoman"/>
+      <w:lvlText w:val="%3."/>
+      <w:lvlJc w:val="right"/>
+      <w:pPr>
+        <w:ind w:left="2160" w:hanging="180"/>
+      </w:pPr>
+    </w:lvl>
+    <w:lvl w:ilvl="3" w:tplc="0409000F" w:tentative="1">
+      <w:start w:val="1"/>
+      <w:numFmt w:val="decimal"/>
+      <w:lvlText w:val="%4."/>
+      <w:lvlJc w:val="left"/>
+      <w:pPr>
+        <w:ind w:left="2880" w:hanging="360"/>
+      </w:pPr>
+    </w:lvl>
+    <w:lvl w:ilvl="4" w:tplc="04090019" w:tentative="1">
+      <w:start w:val="1"/>
+      <w:numFmt w:val="lowerLetter"/>
+      <w:lvlText w:val="%5."/>
+      <w:lvlJc w:val="left"/>
+      <w:pPr>
+        <w:ind w:left="3600" w:hanging="360"/>
+      </w:pPr>
+    </w:lvl>
+    <w:lvl w:ilvl="5" w:tplc="0409001B" w:tentative="1">
+      <w:start w:val="1"/>
+      <w:numFmt w:val="lowerRoman"/>
+      <w:lvlText w:val="%6."/>
+      <w:lvlJc w:val="right"/>
+      <w:pPr>
+        <w:ind w:left="4320" w:hanging="180"/>
+      </w:pPr>
+    </w:lvl>
+    <w:lvl w:ilvl="6" w:tplc="0409000F" w:tentative="1">
+      <w:start w:val="1"/>
+      <w:numFmt w:val="decimal"/>
+      <w:lvlText w:val="%7."/>
+      <w:lvlJc w:val="left"/>
+      <w:pPr>
+        <w:ind w:left="5040" w:hanging="360"/>
+      </w:pPr>
+    </w:lvl>
+    <w:lvl w:ilvl="7" w:tplc="04090019" w:tentative="1">
+      <w:start w:val="1"/>
+      <w:numFmt w:val="lowerLetter"/>
+      <w:lvlText w:val="%8."/>
+      <w:lvlJc w:val="left"/>
+      <w:pPr>
+        <w:ind w:left="5760" w:hanging="360"/>
+      </w:pPr>
+    </w:lvl>
+    <w:lvl w:ilvl="8" w:tplc="0409001B" w:tentative="1">
+      <w:start w:val="1"/>
+      <w:numFmt w:val="lowerRoman"/>
+      <w:lvlText w:val="%9."/>
+      <w:lvlJc w:val="right"/>
+      <w:pPr>
+        <w:ind w:left="6480" w:hanging="180"/>
+      </w:pPr>
+    </w:lvl>
+  </w:abstractNum>
+  <w:abstractNum w:abstractNumId="1" w15:restartNumberingAfterBreak="0">
+    <w:nsid w:val="57A350FD"/>
+    <w:multiLevelType w:val="hybridMultilevel"/>
+    <w:tmpl w:val="130027BC"/>
+    <w:lvl w:ilvl="0" w:tplc="0409000F">
+      <w:start w:val="1"/>
+      <w:numFmt w:val="decimal"/>
+      <w:lvlText w:val="%1."/>
+      <w:lvlJc w:val="left"/>
+      <w:pPr>
+        <w:ind w:left="720" w:hanging="360"/>
+      </w:pPr>
+      <w:rPr>
+        <w:rFonts w:hint="default"/>
+      </w:rPr>
+    </w:lvl>
+    <w:lvl w:ilvl="1" w:tplc="04090019" w:tentative="1">
+      <w:start w:val="1"/>
+      <w:numFmt w:val="lowerLetter"/>
+      <w:lvlText w:val="%2."/>
+      <w:lvlJc w:val="left"/>
+      <w:pPr>
+        <w:ind w:left="1440" w:hanging="360"/>
+      </w:pPr>
+    </w:lvl>
+    <w:lvl w:ilvl="2" w:tplc="0409001B" w:tentative="1">
+      <w:start w:val="1"/>
+      <w:numFmt w:val="lowerRoman"/>
+      <w:lvlText w:val="%3."/>
+      <w:lvlJc w:val="right"/>
+      <w:pPr>
+        <w:ind w:left="2160" w:hanging="180"/>
+      </w:pPr>
+    </w:lvl>
+    <w:lvl w:ilvl="3" w:tplc="0409000F" w:tentative="1">
+      <w:start w:val="1"/>
+      <w:numFmt w:val="decimal"/>
+      <w:lvlText w:val="%4."/>
+      <w:lvlJc w:val="left"/>
+      <w:pPr>
+        <w:ind w:left="2880" w:hanging="360"/>
+      </w:pPr>
+    </w:lvl>
+    <w:lvl w:ilvl="4" w:tplc="04090019" w:tentative="1">
+      <w:start w:val="1"/>
+      <w:numFmt w:val="lowerLetter"/>
+      <w:lvlText w:val="%5."/>
+      <w:lvlJc w:val="left"/>
+      <w:pPr>
+        <w:ind w:left="3600" w:hanging="360"/>
+      </w:pPr>
+    </w:lvl>
+    <w:lvl w:ilvl="5" w:tplc="0409001B" w:tentative="1">
+      <w:start w:val="1"/>
+      <w:numFmt w:val="lowerRoman"/>
+      <w:lvlText w:val="%6."/>
+      <w:lvlJc w:val="right"/>
+      <w:pPr>
+        <w:ind w:left="4320" w:hanging="180"/>
+      </w:pPr>
+    </w:lvl>
+    <w:lvl w:ilvl="6" w:tplc="0409000F" w:tentative="1">
+      <w:start w:val="1"/>
+      <w:numFmt w:val="decimal"/>
+      <w:lvlText w:val="%7."/>
+      <w:lvlJc w:val="left"/>
+      <w:pPr>
+        <w:ind w:left="5040" w:hanging="360"/>
+      </w:pPr>
+    </w:lvl>
+    <w:lvl w:ilvl="7" w:tplc="04090019" w:tentative="1">
+      <w:start w:val="1"/>
+      <w:numFmt w:val="lowerLetter"/>
+      <w:lvlText w:val="%8."/>
+      <w:lvlJc w:val="left"/>
+      <w:pPr>
+        <w:ind w:left="5760" w:hanging="360"/>
+      </w:pPr>
+    </w:lvl>
+    <w:lvl w:ilvl="8" w:tplc="0409001B" w:tentative="1">
+      <w:start w:val="1"/>
+      <w:numFmt w:val="lowerRoman"/>
+      <w:lvlText w:val="%9."/>
+      <w:lvlJc w:val="right"/>
+      <w:pPr>
+        <w:ind w:left="6480" w:hanging="180"/>
+      </w:pPr>
+    </w:lvl>
+  </w:abstractNum>
+  <w:num w:numId="1">
+    <w:abstractNumId w:val="1"/>
+  </w:num>
+  <w:num w:numId="2">
+    <w:abstractNumId w:val="0"/>
+  </w:num>
+</w:numbering>
 </file>
 
 <file path=word/people.xml><?xml version="1.0" encoding="utf-8"?>
@@ -8071,6 +8877,17 @@
     <w:semiHidden/>
     <w:rsid w:val="00E7723B"/>
   </w:style>
+  <w:style w:type="paragraph" w:styleId="ListParagraph">
+    <w:name w:val="List Paragraph"/>
+    <w:basedOn w:val="Normal"/>
+    <w:uiPriority w:val="34"/>
+    <w:qFormat/>
+    <w:rsid w:val="004752A4"/>
+    <w:pPr>
+      <w:ind w:left="720"/>
+      <w:contextualSpacing/>
+    </w:pPr>
+  </w:style>
 </w:styles>
 </file>
 

</xml_diff>